<commit_message>
updated the room model
</commit_message>
<xml_diff>
--- a/Documents/Vorwissenschaftliche Arbeit 1.1.docx
+++ b/Documents/Vorwissenschaftliche Arbeit 1.1.docx
@@ -461,7 +461,7 @@
           <w:r>
             <w:fldChar w:fldCharType="separate"/>
           </w:r>
-          <w:hyperlink w:anchor="_Toc502835155" w:history="1">
+          <w:hyperlink w:anchor="_Toc502921544" w:history="1">
             <w:r>
               <w:rPr>
                 <w:rStyle w:val="Hyperlink"/>
@@ -504,7 +504,7 @@
                 <w:noProof/>
                 <w:webHidden/>
               </w:rPr>
-              <w:instrText xml:space="preserve"> PAGEREF _Toc502835155 \h </w:instrText>
+              <w:instrText xml:space="preserve"> PAGEREF _Toc502921544 \h </w:instrText>
             </w:r>
             <w:r>
               <w:rPr>
@@ -549,7 +549,7 @@
               <w:noProof/>
             </w:rPr>
           </w:pPr>
-          <w:hyperlink w:anchor="_Toc502835156" w:history="1">
+          <w:hyperlink w:anchor="_Toc502921545" w:history="1">
             <w:r>
               <w:rPr>
                 <w:rStyle w:val="Hyperlink"/>
@@ -592,7 +592,7 @@
                 <w:noProof/>
                 <w:webHidden/>
               </w:rPr>
-              <w:instrText xml:space="preserve"> PAGEREF _Toc502835156 \h </w:instrText>
+              <w:instrText xml:space="preserve"> PAGEREF _Toc502921545 \h </w:instrText>
             </w:r>
             <w:r>
               <w:rPr>
@@ -638,7 +638,7 @@
               <w:sz w:val="24"/>
             </w:rPr>
           </w:pPr>
-          <w:hyperlink w:anchor="_Toc502835157" w:history="1">
+          <w:hyperlink w:anchor="_Toc502921546" w:history="1">
             <w:r>
               <w:rPr>
                 <w:rStyle w:val="Hyperlink"/>
@@ -682,7 +682,7 @@
                 <w:noProof/>
                 <w:webHidden/>
               </w:rPr>
-              <w:instrText xml:space="preserve"> PAGEREF _Toc502835157 \h </w:instrText>
+              <w:instrText xml:space="preserve"> PAGEREF _Toc502921546 \h </w:instrText>
             </w:r>
             <w:r>
               <w:rPr>
@@ -728,7 +728,7 @@
               <w:sz w:val="24"/>
             </w:rPr>
           </w:pPr>
-          <w:hyperlink w:anchor="_Toc502835158" w:history="1">
+          <w:hyperlink w:anchor="_Toc502921547" w:history="1">
             <w:r>
               <w:rPr>
                 <w:rStyle w:val="Hyperlink"/>
@@ -780,7 +780,7 @@
                 <w:noProof/>
                 <w:webHidden/>
               </w:rPr>
-              <w:instrText xml:space="preserve"> PAGEREF _Toc502835158 \h </w:instrText>
+              <w:instrText xml:space="preserve"> PAGEREF _Toc502921547 \h </w:instrText>
             </w:r>
             <w:r>
               <w:rPr>
@@ -824,7 +824,7 @@
               <w:noProof/>
             </w:rPr>
           </w:pPr>
-          <w:hyperlink w:anchor="_Toc502835159" w:history="1">
+          <w:hyperlink w:anchor="_Toc502921548" w:history="1">
             <w:r>
               <w:rPr>
                 <w:rStyle w:val="Hyperlink"/>
@@ -851,7 +851,7 @@
                 <w:noProof/>
                 <w:webHidden/>
               </w:rPr>
-              <w:instrText xml:space="preserve"> PAGEREF _Toc502835159 \h </w:instrText>
+              <w:instrText xml:space="preserve"> PAGEREF _Toc502921548 \h </w:instrText>
             </w:r>
             <w:r>
               <w:rPr>
@@ -897,7 +897,7 @@
               <w:sz w:val="24"/>
             </w:rPr>
           </w:pPr>
-          <w:hyperlink w:anchor="_Toc502835160" w:history="1">
+          <w:hyperlink w:anchor="_Toc502921549" w:history="1">
             <w:r>
               <w:rPr>
                 <w:rStyle w:val="Hyperlink"/>
@@ -941,7 +941,7 @@
                 <w:noProof/>
                 <w:webHidden/>
               </w:rPr>
-              <w:instrText xml:space="preserve"> PAGEREF _Toc502835160 \h </w:instrText>
+              <w:instrText xml:space="preserve"> PAGEREF _Toc502921549 \h </w:instrText>
             </w:r>
             <w:r>
               <w:rPr>
@@ -987,7 +987,7 @@
               <w:sz w:val="24"/>
             </w:rPr>
           </w:pPr>
-          <w:hyperlink w:anchor="_Toc502835161" w:history="1">
+          <w:hyperlink w:anchor="_Toc502921550" w:history="1">
             <w:r>
               <w:rPr>
                 <w:rStyle w:val="Hyperlink"/>
@@ -1031,7 +1031,7 @@
                 <w:noProof/>
                 <w:webHidden/>
               </w:rPr>
-              <w:instrText xml:space="preserve"> PAGEREF _Toc502835161 \h </w:instrText>
+              <w:instrText xml:space="preserve"> PAGEREF _Toc502921550 \h </w:instrText>
             </w:r>
             <w:r>
               <w:rPr>
@@ -1051,7 +1051,266 @@
                 <w:noProof/>
                 <w:webHidden/>
               </w:rPr>
-              <w:t>6</w:t>
+              <w:t>7</w:t>
+            </w:r>
+            <w:r>
+              <w:rPr>
+                <w:noProof/>
+                <w:webHidden/>
+              </w:rPr>
+              <w:fldChar w:fldCharType="end"/>
+            </w:r>
+          </w:hyperlink>
+        </w:p>
+        <w:p>
+          <w:pPr>
+            <w:pStyle w:val="TOC3"/>
+            <w:tabs>
+              <w:tab w:val="left" w:pos="1200"/>
+              <w:tab w:val="right" w:leader="dot" w:pos="8493"/>
+            </w:tabs>
+            <w:rPr>
+              <w:rFonts w:asciiTheme="minorHAnsi" w:eastAsiaTheme="minorEastAsia" w:hAnsiTheme="minorHAnsi" w:cstheme="minorBidi"/>
+              <w:noProof/>
+              <w:sz w:val="24"/>
+            </w:rPr>
+          </w:pPr>
+          <w:hyperlink w:anchor="_Toc502921551" w:history="1">
+            <w:r>
+              <w:rPr>
+                <w:rStyle w:val="Hyperlink"/>
+                <w:noProof/>
+              </w:rPr>
+              <w:t>2.4.1</w:t>
+            </w:r>
+            <w:r>
+              <w:rPr>
+                <w:rFonts w:asciiTheme="minorHAnsi" w:eastAsiaTheme="minorEastAsia" w:hAnsiTheme="minorHAnsi" w:cstheme="minorBidi"/>
+                <w:noProof/>
+                <w:sz w:val="24"/>
+              </w:rPr>
+              <w:tab/>
+            </w:r>
+            <w:r>
+              <w:rPr>
+                <w:rStyle w:val="Hyperlink"/>
+                <w:noProof/>
+              </w:rPr>
+              <w:t>Service-oriented Computing</w:t>
+            </w:r>
+            <w:r>
+              <w:rPr>
+                <w:noProof/>
+                <w:webHidden/>
+              </w:rPr>
+              <w:tab/>
+            </w:r>
+            <w:r>
+              <w:rPr>
+                <w:noProof/>
+                <w:webHidden/>
+              </w:rPr>
+              <w:fldChar w:fldCharType="begin"/>
+            </w:r>
+            <w:r>
+              <w:rPr>
+                <w:noProof/>
+                <w:webHidden/>
+              </w:rPr>
+              <w:instrText xml:space="preserve"> PAGEREF _Toc502921551 \h </w:instrText>
+            </w:r>
+            <w:r>
+              <w:rPr>
+                <w:noProof/>
+                <w:webHidden/>
+              </w:rPr>
+            </w:r>
+            <w:r>
+              <w:rPr>
+                <w:noProof/>
+                <w:webHidden/>
+              </w:rPr>
+              <w:fldChar w:fldCharType="separate"/>
+            </w:r>
+            <w:r>
+              <w:rPr>
+                <w:noProof/>
+                <w:webHidden/>
+              </w:rPr>
+              <w:t>7</w:t>
+            </w:r>
+            <w:r>
+              <w:rPr>
+                <w:noProof/>
+                <w:webHidden/>
+              </w:rPr>
+              <w:fldChar w:fldCharType="end"/>
+            </w:r>
+          </w:hyperlink>
+        </w:p>
+        <w:p>
+          <w:pPr>
+            <w:pStyle w:val="TOC3"/>
+            <w:tabs>
+              <w:tab w:val="left" w:pos="1200"/>
+              <w:tab w:val="right" w:leader="dot" w:pos="8493"/>
+            </w:tabs>
+            <w:rPr>
+              <w:rFonts w:asciiTheme="minorHAnsi" w:eastAsiaTheme="minorEastAsia" w:hAnsiTheme="minorHAnsi" w:cstheme="minorBidi"/>
+              <w:noProof/>
+              <w:sz w:val="24"/>
+            </w:rPr>
+          </w:pPr>
+          <w:hyperlink w:anchor="_Toc502921552" w:history="1">
+            <w:r>
+              <w:rPr>
+                <w:rStyle w:val="Hyperlink"/>
+                <w:noProof/>
+              </w:rPr>
+              <w:t>2.4.2</w:t>
+            </w:r>
+            <w:r>
+              <w:rPr>
+                <w:rFonts w:asciiTheme="minorHAnsi" w:eastAsiaTheme="minorEastAsia" w:hAnsiTheme="minorHAnsi" w:cstheme="minorBidi"/>
+                <w:noProof/>
+                <w:sz w:val="24"/>
+              </w:rPr>
+              <w:tab/>
+            </w:r>
+            <w:r>
+              <w:rPr>
+                <w:rStyle w:val="Hyperlink"/>
+                <w:iCs/>
+                <w:noProof/>
+              </w:rPr>
+              <w:t>Second generation of services</w:t>
+            </w:r>
+            <w:r>
+              <w:rPr>
+                <w:noProof/>
+                <w:webHidden/>
+              </w:rPr>
+              <w:tab/>
+            </w:r>
+            <w:r>
+              <w:rPr>
+                <w:noProof/>
+                <w:webHidden/>
+              </w:rPr>
+              <w:fldChar w:fldCharType="begin"/>
+            </w:r>
+            <w:r>
+              <w:rPr>
+                <w:noProof/>
+                <w:webHidden/>
+              </w:rPr>
+              <w:instrText xml:space="preserve"> PAGEREF _Toc502921552 \h </w:instrText>
+            </w:r>
+            <w:r>
+              <w:rPr>
+                <w:noProof/>
+                <w:webHidden/>
+              </w:rPr>
+            </w:r>
+            <w:r>
+              <w:rPr>
+                <w:noProof/>
+                <w:webHidden/>
+              </w:rPr>
+              <w:fldChar w:fldCharType="separate"/>
+            </w:r>
+            <w:r>
+              <w:rPr>
+                <w:noProof/>
+                <w:webHidden/>
+              </w:rPr>
+              <w:t>7</w:t>
+            </w:r>
+            <w:r>
+              <w:rPr>
+                <w:noProof/>
+                <w:webHidden/>
+              </w:rPr>
+              <w:fldChar w:fldCharType="end"/>
+            </w:r>
+          </w:hyperlink>
+        </w:p>
+        <w:p>
+          <w:pPr>
+            <w:pStyle w:val="TOC3"/>
+            <w:tabs>
+              <w:tab w:val="left" w:pos="1200"/>
+              <w:tab w:val="right" w:leader="dot" w:pos="8493"/>
+            </w:tabs>
+            <w:rPr>
+              <w:rFonts w:asciiTheme="minorHAnsi" w:eastAsiaTheme="minorEastAsia" w:hAnsiTheme="minorHAnsi" w:cstheme="minorBidi"/>
+              <w:noProof/>
+              <w:sz w:val="24"/>
+            </w:rPr>
+          </w:pPr>
+          <w:hyperlink w:anchor="_Toc502921553" w:history="1">
+            <w:r>
+              <w:rPr>
+                <w:rStyle w:val="Hyperlink"/>
+                <w:noProof/>
+              </w:rPr>
+              <w:t>2.4.3</w:t>
+            </w:r>
+            <w:r>
+              <w:rPr>
+                <w:rFonts w:asciiTheme="minorHAnsi" w:eastAsiaTheme="minorEastAsia" w:hAnsiTheme="minorHAnsi" w:cstheme="minorBidi"/>
+                <w:noProof/>
+                <w:sz w:val="24"/>
+              </w:rPr>
+              <w:tab/>
+            </w:r>
+            <w:r>
+              <w:rPr>
+                <w:rStyle w:val="Hyperlink"/>
+                <w:noProof/>
+              </w:rPr>
+              <w:t>SOA with Web Services</w:t>
+            </w:r>
+            <w:r>
+              <w:rPr>
+                <w:noProof/>
+                <w:webHidden/>
+              </w:rPr>
+              <w:tab/>
+            </w:r>
+            <w:r>
+              <w:rPr>
+                <w:noProof/>
+                <w:webHidden/>
+              </w:rPr>
+              <w:fldChar w:fldCharType="begin"/>
+            </w:r>
+            <w:r>
+              <w:rPr>
+                <w:noProof/>
+                <w:webHidden/>
+              </w:rPr>
+              <w:instrText xml:space="preserve"> PAGEREF _Toc502921553 \h </w:instrText>
+            </w:r>
+            <w:r>
+              <w:rPr>
+                <w:noProof/>
+                <w:webHidden/>
+              </w:rPr>
+            </w:r>
+            <w:r>
+              <w:rPr>
+                <w:noProof/>
+                <w:webHidden/>
+              </w:rPr>
+              <w:fldChar w:fldCharType="separate"/>
+            </w:r>
+            <w:r>
+              <w:rPr>
+                <w:noProof/>
+                <w:webHidden/>
+              </w:rPr>
+              <w:t>8</w:t>
             </w:r>
             <w:r>
               <w:rPr>
@@ -1076,7 +1335,7 @@
               <w:noProof/>
             </w:rPr>
           </w:pPr>
-          <w:hyperlink w:anchor="_Toc502835162" w:history="1">
+          <w:hyperlink w:anchor="_Toc502921554" w:history="1">
             <w:r>
               <w:rPr>
                 <w:rStyle w:val="Hyperlink"/>
@@ -1119,7 +1378,7 @@
                 <w:noProof/>
                 <w:webHidden/>
               </w:rPr>
-              <w:instrText xml:space="preserve"> PAGEREF _Toc502835162 \h </w:instrText>
+              <w:instrText xml:space="preserve"> PAGEREF _Toc502921554 \h </w:instrText>
             </w:r>
             <w:r>
               <w:rPr>
@@ -1139,7 +1398,7 @@
                 <w:noProof/>
                 <w:webHidden/>
               </w:rPr>
-              <w:t>7</w:t>
+              <w:t>8</w:t>
             </w:r>
             <w:r>
               <w:rPr>
@@ -1165,7 +1424,7 @@
               <w:sz w:val="24"/>
             </w:rPr>
           </w:pPr>
-          <w:hyperlink w:anchor="_Toc502835163" w:history="1">
+          <w:hyperlink w:anchor="_Toc502921555" w:history="1">
             <w:r>
               <w:rPr>
                 <w:rStyle w:val="Hyperlink"/>
@@ -1209,7 +1468,7 @@
                 <w:noProof/>
                 <w:webHidden/>
               </w:rPr>
-              <w:instrText xml:space="preserve"> PAGEREF _Toc502835163 \h </w:instrText>
+              <w:instrText xml:space="preserve"> PAGEREF _Toc502921555 \h </w:instrText>
             </w:r>
             <w:r>
               <w:rPr>
@@ -1229,7 +1488,7 @@
                 <w:noProof/>
                 <w:webHidden/>
               </w:rPr>
-              <w:t>7</w:t>
+              <w:t>8</w:t>
             </w:r>
             <w:r>
               <w:rPr>
@@ -1253,7 +1512,7 @@
               <w:sz w:val="24"/>
             </w:rPr>
           </w:pPr>
-          <w:hyperlink w:anchor="_Toc502835164" w:history="1">
+          <w:hyperlink w:anchor="_Toc502921556" w:history="1">
             <w:r>
               <w:rPr>
                 <w:rStyle w:val="Hyperlink"/>
@@ -1295,7 +1554,7 @@
                 <w:noProof/>
                 <w:webHidden/>
               </w:rPr>
-              <w:instrText xml:space="preserve"> PAGEREF _Toc502835164 \h </w:instrText>
+              <w:instrText xml:space="preserve"> PAGEREF _Toc502921556 \h </w:instrText>
             </w:r>
             <w:r>
               <w:rPr>
@@ -1315,7 +1574,7 @@
                 <w:noProof/>
                 <w:webHidden/>
               </w:rPr>
-              <w:t>7</w:t>
+              <w:t>8</w:t>
             </w:r>
             <w:r>
               <w:rPr>
@@ -1339,7 +1598,7 @@
               <w:sz w:val="24"/>
             </w:rPr>
           </w:pPr>
-          <w:hyperlink w:anchor="_Toc502835165" w:history="1">
+          <w:hyperlink w:anchor="_Toc502921557" w:history="1">
             <w:r>
               <w:rPr>
                 <w:rStyle w:val="Hyperlink"/>
@@ -1381,7 +1640,7 @@
                 <w:noProof/>
                 <w:webHidden/>
               </w:rPr>
-              <w:instrText xml:space="preserve"> PAGEREF _Toc502835165 \h </w:instrText>
+              <w:instrText xml:space="preserve"> PAGEREF _Toc502921557 \h </w:instrText>
             </w:r>
             <w:r>
               <w:rPr>
@@ -1401,7 +1660,7 @@
                 <w:noProof/>
                 <w:webHidden/>
               </w:rPr>
-              <w:t>7</w:t>
+              <w:t>8</w:t>
             </w:r>
             <w:r>
               <w:rPr>
@@ -1425,7 +1684,7 @@
               <w:sz w:val="24"/>
             </w:rPr>
           </w:pPr>
-          <w:hyperlink w:anchor="_Toc502835166" w:history="1">
+          <w:hyperlink w:anchor="_Toc502921558" w:history="1">
             <w:r>
               <w:rPr>
                 <w:rStyle w:val="Hyperlink"/>
@@ -1467,7 +1726,7 @@
                 <w:noProof/>
                 <w:webHidden/>
               </w:rPr>
-              <w:instrText xml:space="preserve"> PAGEREF _Toc502835166 \h </w:instrText>
+              <w:instrText xml:space="preserve"> PAGEREF _Toc502921558 \h </w:instrText>
             </w:r>
             <w:r>
               <w:rPr>
@@ -1487,7 +1746,7 @@
                 <w:noProof/>
                 <w:webHidden/>
               </w:rPr>
-              <w:t>8</w:t>
+              <w:t>9</w:t>
             </w:r>
             <w:r>
               <w:rPr>
@@ -1511,7 +1770,7 @@
               <w:sz w:val="24"/>
             </w:rPr>
           </w:pPr>
-          <w:hyperlink w:anchor="_Toc502835167" w:history="1">
+          <w:hyperlink w:anchor="_Toc502921559" w:history="1">
             <w:r>
               <w:rPr>
                 <w:rStyle w:val="Hyperlink"/>
@@ -1553,7 +1812,7 @@
                 <w:noProof/>
                 <w:webHidden/>
               </w:rPr>
-              <w:instrText xml:space="preserve"> PAGEREF _Toc502835167 \h </w:instrText>
+              <w:instrText xml:space="preserve"> PAGEREF _Toc502921559 \h </w:instrText>
             </w:r>
             <w:r>
               <w:rPr>
@@ -1573,7 +1832,7 @@
                 <w:noProof/>
                 <w:webHidden/>
               </w:rPr>
-              <w:t>8</w:t>
+              <w:t>9</w:t>
             </w:r>
             <w:r>
               <w:rPr>
@@ -1599,7 +1858,7 @@
               <w:sz w:val="24"/>
             </w:rPr>
           </w:pPr>
-          <w:hyperlink w:anchor="_Toc502835168" w:history="1">
+          <w:hyperlink w:anchor="_Toc502921560" w:history="1">
             <w:r>
               <w:rPr>
                 <w:rStyle w:val="Hyperlink"/>
@@ -1643,7 +1902,7 @@
                 <w:noProof/>
                 <w:webHidden/>
               </w:rPr>
-              <w:instrText xml:space="preserve"> PAGEREF _Toc502835168 \h </w:instrText>
+              <w:instrText xml:space="preserve"> PAGEREF _Toc502921560 \h </w:instrText>
             </w:r>
             <w:r>
               <w:rPr>
@@ -1663,7 +1922,7 @@
                 <w:noProof/>
                 <w:webHidden/>
               </w:rPr>
-              <w:t>8</w:t>
+              <w:t>9</w:t>
             </w:r>
             <w:r>
               <w:rPr>
@@ -1687,7 +1946,7 @@
               <w:sz w:val="24"/>
             </w:rPr>
           </w:pPr>
-          <w:hyperlink w:anchor="_Toc502835169" w:history="1">
+          <w:hyperlink w:anchor="_Toc502921561" w:history="1">
             <w:r>
               <w:rPr>
                 <w:rStyle w:val="Hyperlink"/>
@@ -1729,7 +1988,7 @@
                 <w:noProof/>
                 <w:webHidden/>
               </w:rPr>
-              <w:instrText xml:space="preserve"> PAGEREF _Toc502835169 \h </w:instrText>
+              <w:instrText xml:space="preserve"> PAGEREF _Toc502921561 \h </w:instrText>
             </w:r>
             <w:r>
               <w:rPr>
@@ -1749,7 +2008,7 @@
                 <w:noProof/>
                 <w:webHidden/>
               </w:rPr>
-              <w:t>8</w:t>
+              <w:t>9</w:t>
             </w:r>
             <w:r>
               <w:rPr>
@@ -1773,7 +2032,7 @@
               <w:sz w:val="24"/>
             </w:rPr>
           </w:pPr>
-          <w:hyperlink w:anchor="_Toc502835170" w:history="1">
+          <w:hyperlink w:anchor="_Toc502921562" w:history="1">
             <w:r>
               <w:rPr>
                 <w:rStyle w:val="Hyperlink"/>
@@ -1817,7 +2076,7 @@
                 <w:noProof/>
                 <w:webHidden/>
               </w:rPr>
-              <w:instrText xml:space="preserve"> PAGEREF _Toc502835170 \h </w:instrText>
+              <w:instrText xml:space="preserve"> PAGEREF _Toc502921562 \h </w:instrText>
             </w:r>
             <w:r>
               <w:rPr>
@@ -1837,7 +2096,7 @@
                 <w:noProof/>
                 <w:webHidden/>
               </w:rPr>
-              <w:t>9</w:t>
+              <w:t>10</w:t>
             </w:r>
             <w:r>
               <w:rPr>
@@ -1863,7 +2122,7 @@
               <w:sz w:val="24"/>
             </w:rPr>
           </w:pPr>
-          <w:hyperlink w:anchor="_Toc502835171" w:history="1">
+          <w:hyperlink w:anchor="_Toc502921563" w:history="1">
             <w:r>
               <w:rPr>
                 <w:rStyle w:val="Hyperlink"/>
@@ -1907,7 +2166,7 @@
                 <w:noProof/>
                 <w:webHidden/>
               </w:rPr>
-              <w:instrText xml:space="preserve"> PAGEREF _Toc502835171 \h </w:instrText>
+              <w:instrText xml:space="preserve"> PAGEREF _Toc502921563 \h </w:instrText>
             </w:r>
             <w:r>
               <w:rPr>
@@ -1927,7 +2186,7 @@
                 <w:noProof/>
                 <w:webHidden/>
               </w:rPr>
-              <w:t>10</w:t>
+              <w:t>11</w:t>
             </w:r>
             <w:r>
               <w:rPr>
@@ -1951,7 +2210,7 @@
               <w:sz w:val="24"/>
             </w:rPr>
           </w:pPr>
-          <w:hyperlink w:anchor="_Toc502835172" w:history="1">
+          <w:hyperlink w:anchor="_Toc502921564" w:history="1">
             <w:r>
               <w:rPr>
                 <w:rStyle w:val="Hyperlink"/>
@@ -1993,7 +2252,7 @@
                 <w:noProof/>
                 <w:webHidden/>
               </w:rPr>
-              <w:instrText xml:space="preserve"> PAGEREF _Toc502835172 \h </w:instrText>
+              <w:instrText xml:space="preserve"> PAGEREF _Toc502921564 \h </w:instrText>
             </w:r>
             <w:r>
               <w:rPr>
@@ -2013,7 +2272,7 @@
                 <w:noProof/>
                 <w:webHidden/>
               </w:rPr>
-              <w:t>10</w:t>
+              <w:t>11</w:t>
             </w:r>
             <w:r>
               <w:rPr>
@@ -2037,7 +2296,7 @@
               <w:sz w:val="24"/>
             </w:rPr>
           </w:pPr>
-          <w:hyperlink w:anchor="_Toc502835173" w:history="1">
+          <w:hyperlink w:anchor="_Toc502921565" w:history="1">
             <w:r>
               <w:rPr>
                 <w:rStyle w:val="Hyperlink"/>
@@ -2079,7 +2338,7 @@
                 <w:noProof/>
                 <w:webHidden/>
               </w:rPr>
-              <w:instrText xml:space="preserve"> PAGEREF _Toc502835173 \h </w:instrText>
+              <w:instrText xml:space="preserve"> PAGEREF _Toc502921565 \h </w:instrText>
             </w:r>
             <w:r>
               <w:rPr>
@@ -2099,7 +2358,7 @@
                 <w:noProof/>
                 <w:webHidden/>
               </w:rPr>
-              <w:t>10</w:t>
+              <w:t>11</w:t>
             </w:r>
             <w:r>
               <w:rPr>
@@ -2123,7 +2382,7 @@
               <w:sz w:val="24"/>
             </w:rPr>
           </w:pPr>
-          <w:hyperlink w:anchor="_Toc502835174" w:history="1">
+          <w:hyperlink w:anchor="_Toc502921566" w:history="1">
             <w:r>
               <w:rPr>
                 <w:rStyle w:val="Hyperlink"/>
@@ -2165,7 +2424,7 @@
                 <w:noProof/>
                 <w:webHidden/>
               </w:rPr>
-              <w:instrText xml:space="preserve"> PAGEREF _Toc502835174 \h </w:instrText>
+              <w:instrText xml:space="preserve"> PAGEREF _Toc502921566 \h </w:instrText>
             </w:r>
             <w:r>
               <w:rPr>
@@ -2185,7 +2444,7 @@
                 <w:noProof/>
                 <w:webHidden/>
               </w:rPr>
-              <w:t>10</w:t>
+              <w:t>11</w:t>
             </w:r>
             <w:r>
               <w:rPr>
@@ -2209,7 +2468,7 @@
               <w:sz w:val="24"/>
             </w:rPr>
           </w:pPr>
-          <w:hyperlink w:anchor="_Toc502835175" w:history="1">
+          <w:hyperlink w:anchor="_Toc502921567" w:history="1">
             <w:r>
               <w:rPr>
                 <w:rStyle w:val="Hyperlink"/>
@@ -2251,7 +2510,7 @@
                 <w:noProof/>
                 <w:webHidden/>
               </w:rPr>
-              <w:instrText xml:space="preserve"> PAGEREF _Toc502835175 \h </w:instrText>
+              <w:instrText xml:space="preserve"> PAGEREF _Toc502921567 \h </w:instrText>
             </w:r>
             <w:r>
               <w:rPr>
@@ -2271,7 +2530,7 @@
                 <w:noProof/>
                 <w:webHidden/>
               </w:rPr>
-              <w:t>11</w:t>
+              <w:t>12</w:t>
             </w:r>
             <w:r>
               <w:rPr>
@@ -2295,7 +2554,7 @@
               <w:sz w:val="24"/>
             </w:rPr>
           </w:pPr>
-          <w:hyperlink w:anchor="_Toc502835176" w:history="1">
+          <w:hyperlink w:anchor="_Toc502921568" w:history="1">
             <w:r>
               <w:rPr>
                 <w:rStyle w:val="Hyperlink"/>
@@ -2337,7 +2596,7 @@
                 <w:noProof/>
                 <w:webHidden/>
               </w:rPr>
-              <w:instrText xml:space="preserve"> PAGEREF _Toc502835176 \h </w:instrText>
+              <w:instrText xml:space="preserve"> PAGEREF _Toc502921568 \h </w:instrText>
             </w:r>
             <w:r>
               <w:rPr>
@@ -2357,7 +2616,7 @@
                 <w:noProof/>
                 <w:webHidden/>
               </w:rPr>
-              <w:t>12</w:t>
+              <w:t>13</w:t>
             </w:r>
             <w:r>
               <w:rPr>
@@ -2381,7 +2640,7 @@
               <w:sz w:val="24"/>
             </w:rPr>
           </w:pPr>
-          <w:hyperlink w:anchor="_Toc502835177" w:history="1">
+          <w:hyperlink w:anchor="_Toc502921569" w:history="1">
             <w:r>
               <w:rPr>
                 <w:rStyle w:val="Hyperlink"/>
@@ -2423,7 +2682,7 @@
                 <w:noProof/>
                 <w:webHidden/>
               </w:rPr>
-              <w:instrText xml:space="preserve"> PAGEREF _Toc502835177 \h </w:instrText>
+              <w:instrText xml:space="preserve"> PAGEREF _Toc502921569 \h </w:instrText>
             </w:r>
             <w:r>
               <w:rPr>
@@ -2443,7 +2702,7 @@
                 <w:noProof/>
                 <w:webHidden/>
               </w:rPr>
-              <w:t>12</w:t>
+              <w:t>13</w:t>
             </w:r>
             <w:r>
               <w:rPr>
@@ -2469,7 +2728,7 @@
               <w:sz w:val="24"/>
             </w:rPr>
           </w:pPr>
-          <w:hyperlink w:anchor="_Toc502835178" w:history="1">
+          <w:hyperlink w:anchor="_Toc502921570" w:history="1">
             <w:r>
               <w:rPr>
                 <w:rStyle w:val="Hyperlink"/>
@@ -2513,7 +2772,7 @@
                 <w:noProof/>
                 <w:webHidden/>
               </w:rPr>
-              <w:instrText xml:space="preserve"> PAGEREF _Toc502835178 \h </w:instrText>
+              <w:instrText xml:space="preserve"> PAGEREF _Toc502921570 \h </w:instrText>
             </w:r>
             <w:r>
               <w:rPr>
@@ -2533,7 +2792,7 @@
                 <w:noProof/>
                 <w:webHidden/>
               </w:rPr>
-              <w:t>12</w:t>
+              <w:t>13</w:t>
             </w:r>
             <w:r>
               <w:rPr>
@@ -2557,7 +2816,7 @@
               <w:sz w:val="24"/>
             </w:rPr>
           </w:pPr>
-          <w:hyperlink w:anchor="_Toc502835179" w:history="1">
+          <w:hyperlink w:anchor="_Toc502921571" w:history="1">
             <w:r>
               <w:rPr>
                 <w:rStyle w:val="Hyperlink"/>
@@ -2599,7 +2858,7 @@
                 <w:noProof/>
                 <w:webHidden/>
               </w:rPr>
-              <w:instrText xml:space="preserve"> PAGEREF _Toc502835179 \h </w:instrText>
+              <w:instrText xml:space="preserve"> PAGEREF _Toc502921571 \h </w:instrText>
             </w:r>
             <w:r>
               <w:rPr>
@@ -2619,7 +2878,7 @@
                 <w:noProof/>
                 <w:webHidden/>
               </w:rPr>
-              <w:t>13</w:t>
+              <w:t>14</w:t>
             </w:r>
             <w:r>
               <w:rPr>
@@ -2643,7 +2902,7 @@
               <w:sz w:val="24"/>
             </w:rPr>
           </w:pPr>
-          <w:hyperlink w:anchor="_Toc502835180" w:history="1">
+          <w:hyperlink w:anchor="_Toc502921572" w:history="1">
             <w:r>
               <w:rPr>
                 <w:rStyle w:val="Hyperlink"/>
@@ -2685,7 +2944,7 @@
                 <w:noProof/>
                 <w:webHidden/>
               </w:rPr>
-              <w:instrText xml:space="preserve"> PAGEREF _Toc502835180 \h </w:instrText>
+              <w:instrText xml:space="preserve"> PAGEREF _Toc502921572 \h </w:instrText>
             </w:r>
             <w:r>
               <w:rPr>
@@ -2705,7 +2964,7 @@
                 <w:noProof/>
                 <w:webHidden/>
               </w:rPr>
-              <w:t>13</w:t>
+              <w:t>14</w:t>
             </w:r>
             <w:r>
               <w:rPr>
@@ -2729,7 +2988,7 @@
               <w:sz w:val="24"/>
             </w:rPr>
           </w:pPr>
-          <w:hyperlink w:anchor="_Toc502835181" w:history="1">
+          <w:hyperlink w:anchor="_Toc502921573" w:history="1">
             <w:r>
               <w:rPr>
                 <w:rStyle w:val="Hyperlink"/>
@@ -2771,7 +3030,7 @@
                 <w:noProof/>
                 <w:webHidden/>
               </w:rPr>
-              <w:instrText xml:space="preserve"> PAGEREF _Toc502835181 \h </w:instrText>
+              <w:instrText xml:space="preserve"> PAGEREF _Toc502921573 \h </w:instrText>
             </w:r>
             <w:r>
               <w:rPr>
@@ -2791,7 +3050,7 @@
                 <w:noProof/>
                 <w:webHidden/>
               </w:rPr>
-              <w:t>13</w:t>
+              <w:t>14</w:t>
             </w:r>
             <w:r>
               <w:rPr>
@@ -2815,7 +3074,7 @@
               <w:sz w:val="24"/>
             </w:rPr>
           </w:pPr>
-          <w:hyperlink w:anchor="_Toc502835182" w:history="1">
+          <w:hyperlink w:anchor="_Toc502921574" w:history="1">
             <w:r>
               <w:rPr>
                 <w:rStyle w:val="Hyperlink"/>
@@ -2857,7 +3116,7 @@
                 <w:noProof/>
                 <w:webHidden/>
               </w:rPr>
-              <w:instrText xml:space="preserve"> PAGEREF _Toc502835182 \h </w:instrText>
+              <w:instrText xml:space="preserve"> PAGEREF _Toc502921574 \h </w:instrText>
             </w:r>
             <w:r>
               <w:rPr>
@@ -2877,7 +3136,7 @@
                 <w:noProof/>
                 <w:webHidden/>
               </w:rPr>
-              <w:t>13</w:t>
+              <w:t>14</w:t>
             </w:r>
             <w:r>
               <w:rPr>
@@ -2901,7 +3160,7 @@
               <w:sz w:val="24"/>
             </w:rPr>
           </w:pPr>
-          <w:hyperlink w:anchor="_Toc502835183" w:history="1">
+          <w:hyperlink w:anchor="_Toc502921575" w:history="1">
             <w:r>
               <w:rPr>
                 <w:rStyle w:val="Hyperlink"/>
@@ -2943,7 +3202,7 @@
                 <w:noProof/>
                 <w:webHidden/>
               </w:rPr>
-              <w:instrText xml:space="preserve"> PAGEREF _Toc502835183 \h </w:instrText>
+              <w:instrText xml:space="preserve"> PAGEREF _Toc502921575 \h </w:instrText>
             </w:r>
             <w:r>
               <w:rPr>
@@ -2963,7 +3222,7 @@
                 <w:noProof/>
                 <w:webHidden/>
               </w:rPr>
-              <w:t>13</w:t>
+              <w:t>14</w:t>
             </w:r>
             <w:r>
               <w:rPr>
@@ -2988,7 +3247,7 @@
               <w:noProof/>
             </w:rPr>
           </w:pPr>
-          <w:hyperlink w:anchor="_Toc502835184" w:history="1">
+          <w:hyperlink w:anchor="_Toc502921576" w:history="1">
             <w:r>
               <w:rPr>
                 <w:rStyle w:val="Hyperlink"/>
@@ -3031,7 +3290,7 @@
                 <w:noProof/>
                 <w:webHidden/>
               </w:rPr>
-              <w:instrText xml:space="preserve"> PAGEREF _Toc502835184 \h </w:instrText>
+              <w:instrText xml:space="preserve"> PAGEREF _Toc502921576 \h </w:instrText>
             </w:r>
             <w:r>
               <w:rPr>
@@ -3051,7 +3310,7 @@
                 <w:noProof/>
                 <w:webHidden/>
               </w:rPr>
-              <w:t>13</w:t>
+              <w:t>14</w:t>
             </w:r>
             <w:r>
               <w:rPr>
@@ -3077,7 +3336,7 @@
               <w:sz w:val="24"/>
             </w:rPr>
           </w:pPr>
-          <w:hyperlink w:anchor="_Toc502835185" w:history="1">
+          <w:hyperlink w:anchor="_Toc502921577" w:history="1">
             <w:r>
               <w:rPr>
                 <w:rStyle w:val="Hyperlink"/>
@@ -3121,7 +3380,7 @@
                 <w:noProof/>
                 <w:webHidden/>
               </w:rPr>
-              <w:instrText xml:space="preserve"> PAGEREF _Toc502835185 \h </w:instrText>
+              <w:instrText xml:space="preserve"> PAGEREF _Toc502921577 \h </w:instrText>
             </w:r>
             <w:r>
               <w:rPr>
@@ -3141,7 +3400,7 @@
                 <w:noProof/>
                 <w:webHidden/>
               </w:rPr>
-              <w:t>13</w:t>
+              <w:t>14</w:t>
             </w:r>
             <w:r>
               <w:rPr>
@@ -3165,7 +3424,7 @@
               <w:sz w:val="24"/>
             </w:rPr>
           </w:pPr>
-          <w:hyperlink w:anchor="_Toc502835186" w:history="1">
+          <w:hyperlink w:anchor="_Toc502921578" w:history="1">
             <w:r>
               <w:rPr>
                 <w:rStyle w:val="Hyperlink"/>
@@ -3207,7 +3466,7 @@
                 <w:noProof/>
                 <w:webHidden/>
               </w:rPr>
-              <w:instrText xml:space="preserve"> PAGEREF _Toc502835186 \h </w:instrText>
+              <w:instrText xml:space="preserve"> PAGEREF _Toc502921578 \h </w:instrText>
             </w:r>
             <w:r>
               <w:rPr>
@@ -3227,7 +3486,7 @@
                 <w:noProof/>
                 <w:webHidden/>
               </w:rPr>
-              <w:t>13</w:t>
+              <w:t>14</w:t>
             </w:r>
             <w:r>
               <w:rPr>
@@ -3251,7 +3510,7 @@
               <w:sz w:val="24"/>
             </w:rPr>
           </w:pPr>
-          <w:hyperlink w:anchor="_Toc502835187" w:history="1">
+          <w:hyperlink w:anchor="_Toc502921579" w:history="1">
             <w:r>
               <w:rPr>
                 <w:rStyle w:val="Hyperlink"/>
@@ -3293,7 +3552,7 @@
                 <w:noProof/>
                 <w:webHidden/>
               </w:rPr>
-              <w:instrText xml:space="preserve"> PAGEREF _Toc502835187 \h </w:instrText>
+              <w:instrText xml:space="preserve"> PAGEREF _Toc502921579 \h </w:instrText>
             </w:r>
             <w:r>
               <w:rPr>
@@ -3313,7 +3572,7 @@
                 <w:noProof/>
                 <w:webHidden/>
               </w:rPr>
-              <w:t>14</w:t>
+              <w:t>15</w:t>
             </w:r>
             <w:r>
               <w:rPr>
@@ -3339,7 +3598,7 @@
               <w:sz w:val="24"/>
             </w:rPr>
           </w:pPr>
-          <w:hyperlink w:anchor="_Toc502835188" w:history="1">
+          <w:hyperlink w:anchor="_Toc502921580" w:history="1">
             <w:r>
               <w:rPr>
                 <w:rStyle w:val="Hyperlink"/>
@@ -3383,7 +3642,7 @@
                 <w:noProof/>
                 <w:webHidden/>
               </w:rPr>
-              <w:instrText xml:space="preserve"> PAGEREF _Toc502835188 \h </w:instrText>
+              <w:instrText xml:space="preserve"> PAGEREF _Toc502921580 \h </w:instrText>
             </w:r>
             <w:r>
               <w:rPr>
@@ -3403,7 +3662,7 @@
                 <w:noProof/>
                 <w:webHidden/>
               </w:rPr>
-              <w:t>14</w:t>
+              <w:t>15</w:t>
             </w:r>
             <w:r>
               <w:rPr>
@@ -3427,7 +3686,7 @@
               <w:sz w:val="24"/>
             </w:rPr>
           </w:pPr>
-          <w:hyperlink w:anchor="_Toc502835189" w:history="1">
+          <w:hyperlink w:anchor="_Toc502921581" w:history="1">
             <w:r>
               <w:rPr>
                 <w:rStyle w:val="Hyperlink"/>
@@ -3469,7 +3728,7 @@
                 <w:noProof/>
                 <w:webHidden/>
               </w:rPr>
-              <w:instrText xml:space="preserve"> PAGEREF _Toc502835189 \h </w:instrText>
+              <w:instrText xml:space="preserve"> PAGEREF _Toc502921581 \h </w:instrText>
             </w:r>
             <w:r>
               <w:rPr>
@@ -3489,7 +3748,7 @@
                 <w:noProof/>
                 <w:webHidden/>
               </w:rPr>
-              <w:t>14</w:t>
+              <w:t>15</w:t>
             </w:r>
             <w:r>
               <w:rPr>
@@ -3513,7 +3772,7 @@
               <w:sz w:val="24"/>
             </w:rPr>
           </w:pPr>
-          <w:hyperlink w:anchor="_Toc502835190" w:history="1">
+          <w:hyperlink w:anchor="_Toc502921582" w:history="1">
             <w:r>
               <w:rPr>
                 <w:rStyle w:val="Hyperlink"/>
@@ -3555,7 +3814,7 @@
                 <w:noProof/>
                 <w:webHidden/>
               </w:rPr>
-              <w:instrText xml:space="preserve"> PAGEREF _Toc502835190 \h </w:instrText>
+              <w:instrText xml:space="preserve"> PAGEREF _Toc502921582 \h </w:instrText>
             </w:r>
             <w:r>
               <w:rPr>
@@ -3575,7 +3834,7 @@
                 <w:noProof/>
                 <w:webHidden/>
               </w:rPr>
-              <w:t>14</w:t>
+              <w:t>15</w:t>
             </w:r>
             <w:r>
               <w:rPr>
@@ -3600,7 +3859,7 @@
               <w:noProof/>
             </w:rPr>
           </w:pPr>
-          <w:hyperlink w:anchor="_Toc502835191" w:history="1">
+          <w:hyperlink w:anchor="_Toc502921583" w:history="1">
             <w:r>
               <w:rPr>
                 <w:rStyle w:val="Hyperlink"/>
@@ -3643,7 +3902,7 @@
                 <w:noProof/>
                 <w:webHidden/>
               </w:rPr>
-              <w:instrText xml:space="preserve"> PAGEREF _Toc502835191 \h </w:instrText>
+              <w:instrText xml:space="preserve"> PAGEREF _Toc502921583 \h </w:instrText>
             </w:r>
             <w:r>
               <w:rPr>
@@ -3663,7 +3922,7 @@
                 <w:noProof/>
                 <w:webHidden/>
               </w:rPr>
-              <w:t>14</w:t>
+              <w:t>15</w:t>
             </w:r>
             <w:r>
               <w:rPr>
@@ -3688,7 +3947,7 @@
               <w:noProof/>
             </w:rPr>
           </w:pPr>
-          <w:hyperlink w:anchor="_Toc502835192" w:history="1">
+          <w:hyperlink w:anchor="_Toc502921584" w:history="1">
             <w:r>
               <w:rPr>
                 <w:rStyle w:val="Hyperlink"/>
@@ -3731,7 +3990,7 @@
                 <w:noProof/>
                 <w:webHidden/>
               </w:rPr>
-              <w:instrText xml:space="preserve"> PAGEREF _Toc502835192 \h </w:instrText>
+              <w:instrText xml:space="preserve"> PAGEREF _Toc502921584 \h </w:instrText>
             </w:r>
             <w:r>
               <w:rPr>
@@ -3751,7 +4010,7 @@
                 <w:noProof/>
                 <w:webHidden/>
               </w:rPr>
-              <w:t>14</w:t>
+              <w:t>15</w:t>
             </w:r>
             <w:r>
               <w:rPr>
@@ -3816,7 +4075,7 @@
           <w:noProof/>
         </w:rPr>
       </w:pPr>
-      <w:bookmarkStart w:id="3" w:name="_Toc502835155"/>
+      <w:bookmarkStart w:id="3" w:name="_Toc502921544"/>
       <w:bookmarkEnd w:id="2"/>
       <w:r>
         <w:rPr>
@@ -3841,6 +4100,12 @@
         <w:t>{Text}</w:t>
       </w:r>
     </w:p>
+    <w:p/>
+    <w:p>
+      <w:r>
+        <w:t>https://msdn.microsoft.com/en-us/library/ee658098.aspx</w:t>
+      </w:r>
+    </w:p>
     <w:p>
       <w:pPr>
         <w:pStyle w:val="Comment"/>
@@ -3856,7 +4121,7 @@
           <w:noProof/>
         </w:rPr>
       </w:pPr>
-      <w:bookmarkStart w:id="4" w:name="_Toc502835156"/>
+      <w:bookmarkStart w:id="4" w:name="_Toc502921545"/>
       <w:r>
         <w:rPr>
           <w:noProof/>
@@ -3874,27 +4139,22 @@
     </w:p>
     <w:p>
       <w:r>
-        <w:t xml:space="preserve">Traditional, mainstream </w:t>
-      </w:r>
-      <w:proofErr w:type="spellStart"/>
-      <w:r>
-        <w:t>serverside</w:t>
-      </w:r>
-      <w:proofErr w:type="spellEnd"/>
-      <w:r>
-        <w:t xml:space="preserve"> development languages like C++, Java and Python offer ways to abstract a complex program into modules, breaking down the complexity. However, these languages are designed for the creation of </w:t>
+        <w:t xml:space="preserve">Traditional, mainstream serverside development languages like C++, Java and Python offer ways to abstract a complex program into modules, breaking down the complexity. However, these languages are designed for the creation of </w:t>
       </w:r>
       <w:r>
         <w:t>single executable artefacts,</w:t>
       </w:r>
       <w:r>
-        <w:t xml:space="preserve"> also called monoliths which depend on the same reco</w:t>
-      </w:r>
-      <w:r>
-        <w:t>urses (memory, database, files) and that</w:t>
-      </w:r>
-      <w:r>
-        <w:t xml:space="preserve"> means that they cannot be executed independently</w:t>
+        <w:t xml:space="preserve"> also called monoliths which </w:t>
+      </w:r>
+      <w:r>
+        <w:t>rely on the sharing of resources of the same machine (memory, databases, files)</w:t>
+      </w:r>
+      <w:r>
+        <w:t xml:space="preserve">, which in turn means </w:t>
+      </w:r>
+      <w:r>
+        <w:t>that they cannot be executed independently</w:t>
       </w:r>
       <w:r>
         <w:t xml:space="preserve"> </w:t>
@@ -3936,7 +4196,7 @@
           <w:noProof/>
         </w:rPr>
       </w:pPr>
-      <w:bookmarkStart w:id="5" w:name="_Toc502835157"/>
+      <w:bookmarkStart w:id="5" w:name="_Toc502921546"/>
       <w:r>
         <w:rPr>
           <w:noProof/>
@@ -4104,7 +4364,19 @@
         <w:rPr>
           <w:noProof/>
         </w:rPr>
-        <w:t xml:space="preserve"> which is</w:t>
+        <w:t xml:space="preserve"> </w:t>
+      </w:r>
+      <w:r>
+        <w:rPr>
+          <w:noProof/>
+        </w:rPr>
+        <w:t>that</w:t>
+      </w:r>
+      <w:r>
+        <w:rPr>
+          <w:noProof/>
+        </w:rPr>
+        <w:t xml:space="preserve"> is</w:t>
       </w:r>
       <w:r>
         <w:rPr>
@@ -4295,13 +4567,7 @@
         <w:t xml:space="preserve">iew” </w:t>
       </w:r>
       <w:r>
-        <w:t>on the server and sent out finished in one piece to the user.</w:t>
-      </w:r>
-      <w:r>
-        <w:t xml:space="preserve"> </w:t>
-      </w:r>
-      <w:r>
-        <w:t xml:space="preserve"> </w:t>
+        <w:t xml:space="preserve">on the server and sent out finished in one piece to the user. </w:t>
       </w:r>
       <w:r>
         <w:t>Typical</w:t>
@@ -4364,42 +4630,7 @@
             <w:rPr>
               <w:noProof/>
             </w:rPr>
-            <w:fldChar w:fldCharType="separate"/>
-          </w:r>
-          <w:r>
-            <w:rPr>
-              <w:noProof/>
-            </w:rPr>
-            <w:t>[3]</w:t>
-          </w:r>
-          <w:r>
-            <w:rPr>
-              <w:noProof/>
-            </w:rPr>
-            <w:fldChar w:fldCharType="end"/>
-          </w:r>
-        </w:sdtContent>
-      </w:sdt>
-      <w:sdt>
-        <w:sdtPr>
-          <w:rPr>
-            <w:noProof/>
-          </w:rPr>
-          <w:id w:val="-421799879"/>
-          <w:citation/>
-        </w:sdtPr>
-        <w:sdtContent>
-          <w:r>
-            <w:rPr>
-              <w:noProof/>
-            </w:rPr>
-            <w:fldChar w:fldCharType="begin"/>
-          </w:r>
-          <w:r>
-            <w:rPr>
-              <w:noProof/>
-            </w:rPr>
-            <w:instrText xml:space="preserve"> CITATION Rou16 \l 3079 </w:instrText>
+            <w:instrText xml:space="preserve"> \m Rou16</w:instrText>
           </w:r>
           <w:r>
             <w:rPr>
@@ -4411,13 +4642,7 @@
             <w:rPr>
               <w:noProof/>
             </w:rPr>
-            <w:t xml:space="preserve"> </w:t>
-          </w:r>
-          <w:r>
-            <w:rPr>
-              <w:noProof/>
-            </w:rPr>
-            <w:t>[4]</w:t>
+            <w:t>[3, 4]</w:t>
           </w:r>
           <w:r>
             <w:rPr>
@@ -4433,13 +4658,6 @@
         </w:rPr>
         <w:t>.</w:t>
       </w:r>
-    </w:p>
-    <w:p>
-      <w:pPr>
-        <w:rPr>
-          <w:noProof/>
-        </w:rPr>
-      </w:pPr>
     </w:p>
     <w:p>
       <w:pPr>
@@ -4633,7 +4851,7 @@
           <w:noProof/>
         </w:rPr>
       </w:pPr>
-      <w:bookmarkStart w:id="6" w:name="_Toc502835158"/>
+      <w:bookmarkStart w:id="6" w:name="_Toc502921547"/>
       <w:r>
         <w:rPr>
           <w:noProof/>
@@ -4757,7 +4975,79 @@
         <w:rPr>
           <w:noProof/>
         </w:rPr>
-        <w:t xml:space="preserve">. In the 1980s references to software design dtarted to appear in research but a solid foundation of the topic </w:t>
+        <w:t xml:space="preserve">. </w:t>
+      </w:r>
+      <w:r>
+        <w:rPr>
+          <w:noProof/>
+        </w:rPr>
+        <w:t>The</w:t>
+      </w:r>
+      <w:r>
+        <w:rPr>
+          <w:noProof/>
+        </w:rPr>
+        <w:t xml:space="preserve"> 197</w:t>
+      </w:r>
+      <w:r>
+        <w:rPr>
+          <w:noProof/>
+        </w:rPr>
+        <w:t>0s</w:t>
+      </w:r>
+      <w:r>
+        <w:rPr>
+          <w:noProof/>
+        </w:rPr>
+        <w:t xml:space="preserve"> saw a big increase in</w:t>
+      </w:r>
+      <w:r>
+        <w:rPr>
+          <w:noProof/>
+        </w:rPr>
+        <w:t xml:space="preserve"> references to software design </w:t>
+      </w:r>
+      <w:r>
+        <w:rPr>
+          <w:noProof/>
+        </w:rPr>
+        <w:t xml:space="preserve">in </w:t>
+      </w:r>
+      <w:r>
+        <w:rPr>
+          <w:noProof/>
+        </w:rPr>
+        <w:t>s</w:t>
+      </w:r>
+      <w:r>
+        <w:rPr>
+          <w:noProof/>
+        </w:rPr>
+        <w:t>cientific</w:t>
+      </w:r>
+      <w:r>
+        <w:rPr>
+          <w:noProof/>
+        </w:rPr>
+        <w:t xml:space="preserve"> </w:t>
+      </w:r>
+      <w:r>
+        <w:rPr>
+          <w:noProof/>
+        </w:rPr>
+        <w:t>research</w:t>
+      </w:r>
+      <w:r>
+        <w:rPr>
+          <w:noProof/>
+        </w:rPr>
+        <w:t xml:space="preserve"> and general interest</w:t>
+      </w:r>
+      <w:r>
+        <w:rPr>
+          <w:noProof/>
+        </w:rPr>
+        <w:t xml:space="preserve"> but a solid foundation of the topic </w:t>
       </w:r>
       <w:r>
         <w:rPr>
@@ -4811,7 +5101,19 @@
         <w:rPr>
           <w:noProof/>
         </w:rPr>
-        <w:t xml:space="preserve">The advent and diffusion of object-orientation, starting from the 1980s and in particular in the 1990s, brought its own contribution to the </w:t>
+        <w:t xml:space="preserve">The advent and diffusion of object-orientation, starting </w:t>
+      </w:r>
+      <w:r>
+        <w:rPr>
+          <w:noProof/>
+        </w:rPr>
+        <w:t>in</w:t>
+      </w:r>
+      <w:r>
+        <w:rPr>
+          <w:noProof/>
+        </w:rPr>
+        <w:t xml:space="preserve"> the 1980s and in particular in the 1990s, brought its own contribution to the </w:t>
       </w:r>
       <w:r>
         <w:rPr>
@@ -4829,13 +5131,19 @@
         <w:rPr>
           <w:noProof/>
         </w:rPr>
-        <w:t xml:space="preserve"> typical example of an architectural design pattern in object-oriented programming is the Model-View-</w:t>
+        <w:t xml:space="preserve"> typical example of an architectural design pattern in object-oriented programming is </w:t>
       </w:r>
       <w:r>
         <w:rPr>
           <w:noProof/>
         </w:rPr>
         <w:lastRenderedPageBreak/>
+        <w:t>the Model-View-</w:t>
+      </w:r>
+      <w:r>
+        <w:rPr>
+          <w:noProof/>
+        </w:rPr>
         <w:t>Controller (MVC)</w:t>
       </w:r>
       <w:r>
@@ -4848,7 +5156,19 @@
         <w:rPr>
           <w:noProof/>
         </w:rPr>
-        <w:t>I have used in the development of the cinema reservation application [§</w:t>
+        <w:t xml:space="preserve">I have used in the development of the cinema </w:t>
+      </w:r>
+      <w:r>
+        <w:rPr>
+          <w:noProof/>
+        </w:rPr>
+        <w:t xml:space="preserve">seat </w:t>
+      </w:r>
+      <w:r>
+        <w:rPr>
+          <w:noProof/>
+        </w:rPr>
+        <w:t>reservation application [§</w:t>
       </w:r>
       <w:r>
         <w:rPr>
@@ -4909,7 +5229,7 @@
           <w:noProof/>
         </w:rPr>
       </w:pPr>
-      <w:bookmarkStart w:id="7" w:name="_Toc502835159"/>
+      <w:bookmarkStart w:id="7" w:name="_Toc502921548"/>
       <w:r>
         <w:rPr>
           <w:noProof/>
@@ -4919,13 +5239,8 @@
       <w:bookmarkEnd w:id="7"/>
     </w:p>
     <w:p>
-      <w:proofErr w:type="spellStart"/>
-      <w:r>
-        <w:t>Microservice</w:t>
-      </w:r>
-      <w:proofErr w:type="spellEnd"/>
-      <w:r>
-        <w:t xml:space="preserve"> architecture</w:t>
+      <w:r>
+        <w:t>Microservice architecture</w:t>
       </w:r>
       <w:r>
         <w:t xml:space="preserve"> is software design philosophy which</w:t>
@@ -4943,13 +5258,8 @@
         <w:t>consisting</w:t>
       </w:r>
       <w:r>
-        <w:t xml:space="preserve"> of </w:t>
-      </w:r>
-      <w:proofErr w:type="spellStart"/>
-      <w:r>
-        <w:t>microservices</w:t>
-      </w:r>
-      <w:proofErr w:type="spellEnd"/>
+        <w:t xml:space="preserve"> of microservices</w:t>
+      </w:r>
       <w:r>
         <w:t>.</w:t>
       </w:r>
@@ -4961,7 +5271,7 @@
           <w:noProof/>
         </w:rPr>
       </w:pPr>
-      <w:bookmarkStart w:id="8" w:name="_Toc502835160"/>
+      <w:bookmarkStart w:id="8" w:name="_Toc502921549"/>
       <w:r>
         <w:rPr>
           <w:noProof/>
@@ -4983,13 +5293,8 @@
       <w:bookmarkEnd w:id="8"/>
     </w:p>
     <w:p>
-      <w:proofErr w:type="spellStart"/>
-      <w:r>
-        <w:t>Microservices</w:t>
-      </w:r>
-      <w:proofErr w:type="spellEnd"/>
-      <w:r>
-        <w:t xml:space="preserve"> are modular, loosely coupled components which are lightweight and simple. They should take an input and give back a predictable output. How it calculates the output shouldn’t matter, in other words the programming language, the design and the calculations of the service should be replaceable but with a consistent output. </w:t>
+      <w:r>
+        <w:t xml:space="preserve">Microservices are modular, loosely coupled components which are lightweight and simple. They should take an input and give back a predictable output. How it calculates the output shouldn’t matter, in other words the programming language, the design and the calculations of the service should be replaceable but with a consistent output. </w:t>
       </w:r>
       <w:sdt>
         <w:sdtPr>
@@ -5001,9 +5306,6 @@
             <w:fldChar w:fldCharType="begin"/>
           </w:r>
           <w:r>
-            <w:rPr>
-              <w:lang w:val="de-AT"/>
-            </w:rPr>
             <w:instrText xml:space="preserve"> CITATION Ebe17 \l 3079 </w:instrText>
           </w:r>
           <w:r>
@@ -5012,7 +5314,6 @@
           <w:r>
             <w:rPr>
               <w:noProof/>
-              <w:lang w:val="de-AT"/>
             </w:rPr>
             <w:t>[6]</w:t>
           </w:r>
@@ -5024,6 +5325,9 @@
     </w:p>
     <w:p>
       <w:r>
+        <w:rPr>
+          <w:noProof/>
+        </w:rPr>
         <w:drawing>
           <wp:inline distT="0" distB="0" distL="0" distR="0" wp14:anchorId="5C608504" wp14:editId="74BE0AF1">
             <wp:extent cx="5399405" cy="3037205"/>
@@ -5108,11 +5412,7 @@
         <w:t>Example</w:t>
       </w:r>
       <w:r>
-        <w:t xml:space="preserve"> of a simple applications consisting of </w:t>
-      </w:r>
-      <w:proofErr w:type="spellStart"/>
-      <w:r>
-        <w:t>m</w:t>
+        <w:t xml:space="preserve"> of a simple applications consisting of m</w:t>
       </w:r>
       <w:r>
         <w:t>icroservice</w:t>
@@ -5120,7 +5420,6 @@
       <w:r>
         <w:t>s</w:t>
       </w:r>
-      <w:proofErr w:type="spellEnd"/>
       <w:sdt>
         <w:sdtPr>
           <w:id w:val="453144818"/>
@@ -5157,21 +5456,19 @@
     <w:p/>
     <w:p>
       <w:r>
-        <w:t xml:space="preserve">Consider as an example a </w:t>
-      </w:r>
-      <w:proofErr w:type="spellStart"/>
-      <w:r>
-        <w:t>microservice</w:t>
-      </w:r>
-      <w:proofErr w:type="spellEnd"/>
-      <w:r>
-        <w:t xml:space="preserve"> which solves equation</w:t>
+        <w:t>Consider as an example a microservice which solves equation</w:t>
       </w:r>
       <w:r>
         <w:t>s</w:t>
       </w:r>
       <w:r>
-        <w:t>, so when it receives an input equation it gives back the answers. It should not however do other things like plot the resulting function, th</w:t>
+        <w:t>, so when it receives an input equation it gives back the answers. It should not however do other things li</w:t>
+      </w:r>
+      <w:r>
+        <w:t>ke plot the resulting function. T</w:t>
+      </w:r>
+      <w:r>
+        <w:t>h</w:t>
       </w:r>
       <w:r>
         <w:t>at should again be handled by a different</w:t>
@@ -5236,12 +5533,170 @@
     </w:p>
     <w:p>
       <w:pPr>
+        <w:rPr>
+          <w:noProof/>
+        </w:rPr>
+      </w:pPr>
+      <w:r>
+        <w:rPr>
+          <w:noProof/>
+        </w:rPr>
+        <w:lastRenderedPageBreak/>
+        <w:t xml:space="preserve"> </w:t>
+      </w:r>
+      <w:r>
+        <w:rPr>
+          <w:noProof/>
+        </w:rPr>
+        <w:drawing>
+          <wp:inline distT="0" distB="0" distL="0" distR="0" wp14:anchorId="6E74C7E2" wp14:editId="0BCB5ACD">
+            <wp:extent cx="5399405" cy="3300730"/>
+            <wp:effectExtent l="0" t="0" r="10795" b="0"/>
+            <wp:docPr id="7" name="Picture 7" descr="sources/sketch.png"/>
+            <wp:cNvGraphicFramePr>
+              <a:graphicFrameLocks xmlns:a="http://schemas.openxmlformats.org/drawingml/2006/main" noChangeAspect="1"/>
+            </wp:cNvGraphicFramePr>
+            <a:graphic xmlns:a="http://schemas.openxmlformats.org/drawingml/2006/main">
+              <a:graphicData uri="http://schemas.openxmlformats.org/drawingml/2006/picture">
+                <pic:pic xmlns:pic="http://schemas.openxmlformats.org/drawingml/2006/picture">
+                  <pic:nvPicPr>
+                    <pic:cNvPr id="0" name="Picture 1" descr="sources/sketch.png"/>
+                    <pic:cNvPicPr>
+                      <a:picLocks noChangeAspect="1" noChangeArrowheads="1"/>
+                    </pic:cNvPicPr>
+                  </pic:nvPicPr>
+                  <pic:blipFill>
+                    <a:blip r:embed="rId14">
+                      <a:extLst>
+                        <a:ext uri="{28A0092B-C50C-407E-A947-70E740481C1C}">
+                          <a14:useLocalDpi xmlns:a14="http://schemas.microsoft.com/office/drawing/2010/main" val="0"/>
+                        </a:ext>
+                      </a:extLst>
+                    </a:blip>
+                    <a:srcRect/>
+                    <a:stretch>
+                      <a:fillRect/>
+                    </a:stretch>
+                  </pic:blipFill>
+                  <pic:spPr bwMode="auto">
+                    <a:xfrm>
+                      <a:off x="0" y="0"/>
+                      <a:ext cx="5399405" cy="3300730"/>
+                    </a:xfrm>
+                    <a:prstGeom prst="rect">
+                      <a:avLst/>
+                    </a:prstGeom>
+                    <a:noFill/>
+                    <a:ln>
+                      <a:noFill/>
+                    </a:ln>
+                  </pic:spPr>
+                </pic:pic>
+              </a:graphicData>
+            </a:graphic>
+          </wp:inline>
+        </w:drawing>
+      </w:r>
+    </w:p>
+    <w:p>
+      <w:r>
+        <w:t xml:space="preserve">Img. </w:t>
+      </w:r>
+      <w:r>
+        <w:fldChar w:fldCharType="begin"/>
+      </w:r>
+      <w:r>
+        <w:instrText xml:space="preserve"> seq ident </w:instrText>
+      </w:r>
+      <w:r>
+        <w:fldChar w:fldCharType="separate"/>
+      </w:r>
+      <w:r>
+        <w:rPr>
+          <w:noProof/>
+        </w:rPr>
+        <w:t>3</w:t>
+      </w:r>
+      <w:r>
+        <w:fldChar w:fldCharType="end"/>
+      </w:r>
+      <w:r>
+        <w:t>,</w:t>
+      </w:r>
+      <w:r>
+        <w:rPr>
+          <w:noProof/>
+        </w:rPr>
+        <w:t xml:space="preserve"> </w:t>
+      </w:r>
+      <w:r>
+        <w:rPr>
+          <w:noProof/>
+        </w:rPr>
+        <w:t xml:space="preserve"> Comparison of </w:t>
+      </w:r>
+      <w:r>
+        <w:rPr>
+          <w:noProof/>
+        </w:rPr>
+        <w:t>Monoliths and Microservices</w:t>
+      </w:r>
+      <w:r>
+        <w:rPr>
+          <w:noProof/>
+        </w:rPr>
+        <w:t xml:space="preserve"> </w:t>
+      </w:r>
+      <w:sdt>
+        <w:sdtPr>
+          <w:rPr>
+            <w:noProof/>
+          </w:rPr>
+          <w:id w:val="796181483"/>
+          <w:citation/>
+        </w:sdtPr>
+        <w:sdtContent>
+          <w:r>
+            <w:rPr>
+              <w:noProof/>
+            </w:rPr>
+            <w:fldChar w:fldCharType="begin"/>
+          </w:r>
+          <w:r>
+            <w:rPr>
+              <w:noProof/>
+            </w:rPr>
+            <w:instrText xml:space="preserve"> CITATION Jam14 \l 3079 </w:instrText>
+          </w:r>
+          <w:r>
+            <w:rPr>
+              <w:noProof/>
+            </w:rPr>
+            <w:fldChar w:fldCharType="separate"/>
+          </w:r>
+          <w:r>
+            <w:rPr>
+              <w:noProof/>
+            </w:rPr>
+            <w:t>[7]</w:t>
+          </w:r>
+          <w:r>
+            <w:rPr>
+              <w:noProof/>
+            </w:rPr>
+            <w:fldChar w:fldCharType="end"/>
+          </w:r>
+        </w:sdtContent>
+      </w:sdt>
+    </w:p>
+    <w:p>
+      <w:pPr>
         <w:pStyle w:val="Heading2"/>
         <w:rPr>
           <w:noProof/>
         </w:rPr>
       </w:pPr>
-      <w:bookmarkStart w:id="9" w:name="_Toc502835161"/>
+      <w:bookmarkStart w:id="9" w:name="_Toc502921550"/>
       <w:r>
         <w:rPr>
           <w:noProof/>
@@ -5259,7 +5714,7 @@
     <w:p>
       <w:pPr>
         <w:rPr>
-          <w:lang w:eastAsia="en-US"/>
+          <w:shd w:val="clear" w:color="auto" w:fill="FFFFFF"/>
         </w:rPr>
       </w:pPr>
       <w:r>
@@ -5344,7 +5799,7 @@
               <w:noProof/>
               <w:lang w:eastAsia="en-US"/>
             </w:rPr>
-            <w:t>[7]</w:t>
+            <w:t>[8]</w:t>
           </w:r>
           <w:r>
             <w:rPr>
@@ -5364,21 +5819,7 @@
         <w:rPr>
           <w:lang w:eastAsia="en-US"/>
         </w:rPr>
-        <w:t xml:space="preserve">and the natural evolution to </w:t>
-      </w:r>
-      <w:proofErr w:type="spellStart"/>
-      <w:r>
-        <w:rPr>
-          <w:lang w:eastAsia="en-US"/>
-        </w:rPr>
-        <w:t>microservices</w:t>
-      </w:r>
-      <w:proofErr w:type="spellEnd"/>
-      <w:r>
-        <w:rPr>
-          <w:lang w:eastAsia="en-US"/>
-        </w:rPr>
-        <w:t xml:space="preserve"> afterwards.</w:t>
+        <w:t>and the natural evolution to microservices afterwards.</w:t>
       </w:r>
       <w:r>
         <w:rPr>
@@ -5416,7 +5857,7 @@
           <w:r>
             <w:rPr>
               <w:noProof/>
-              <w:lang w:val="de-AT" w:eastAsia="en-US"/>
+              <w:lang w:eastAsia="en-US"/>
             </w:rPr>
             <w:t>[1]</w:t>
           </w:r>
@@ -5428,33 +5869,403 @@
           </w:r>
         </w:sdtContent>
       </w:sdt>
+      <w:r>
+        <w:rPr>
+          <w:shd w:val="clear" w:color="auto" w:fill="FFFFFF"/>
+        </w:rPr>
+        <w:t xml:space="preserve"> </w:t>
+      </w:r>
+    </w:p>
+    <w:p>
+      <w:pPr>
+        <w:rPr>
+          <w:lang w:eastAsia="en-US"/>
+        </w:rPr>
+      </w:pPr>
+      <w:r>
+        <w:rPr>
+          <w:shd w:val="clear" w:color="auto" w:fill="FFFFFF"/>
+        </w:rPr>
+        <w:t>The term “microservices” was first coined at an architectural conference in venice in 2011 as way to describe</w:t>
+      </w:r>
+      <w:r>
+        <w:t xml:space="preserve"> </w:t>
+      </w:r>
+      <w:r>
+        <w:t xml:space="preserve">the </w:t>
+      </w:r>
+      <w:r>
+        <w:rPr>
+          <w:shd w:val="clear" w:color="auto" w:fill="FFFFFF"/>
+        </w:rPr>
+        <w:t>approach of</w:t>
+      </w:r>
+      <w:r>
+        <w:rPr>
+          <w:shd w:val="clear" w:color="auto" w:fill="FFFFFF"/>
+        </w:rPr>
+        <w:t xml:space="preserve"> developing a single application as a suite of small services, each running in its own process and communicating with lightweight mechanisms, often an HTTP resource API</w:t>
+      </w:r>
+      <w:r>
+        <w:rPr>
+          <w:shd w:val="clear" w:color="auto" w:fill="FFFFFF"/>
+        </w:rPr>
+        <w:t xml:space="preserve"> </w:t>
+      </w:r>
+      <w:sdt>
+        <w:sdtPr>
+          <w:rPr>
+            <w:shd w:val="clear" w:color="auto" w:fill="FFFFFF"/>
+          </w:rPr>
+          <w:id w:val="668596562"/>
+          <w:citation/>
+        </w:sdtPr>
+        <w:sdtContent>
+          <w:r>
+            <w:rPr>
+              <w:shd w:val="clear" w:color="auto" w:fill="FFFFFF"/>
+            </w:rPr>
+            <w:fldChar w:fldCharType="begin"/>
+          </w:r>
+          <w:r>
+            <w:rPr>
+              <w:shd w:val="clear" w:color="auto" w:fill="FFFFFF"/>
+            </w:rPr>
+            <w:instrText xml:space="preserve"> CITATION Jam14 \l 3079 </w:instrText>
+          </w:r>
+          <w:r>
+            <w:rPr>
+              <w:shd w:val="clear" w:color="auto" w:fill="FFFFFF"/>
+            </w:rPr>
+            <w:fldChar w:fldCharType="separate"/>
+          </w:r>
+          <w:r>
+            <w:rPr>
+              <w:noProof/>
+              <w:shd w:val="clear" w:color="auto" w:fill="FFFFFF"/>
+            </w:rPr>
+            <w:t>[7]</w:t>
+          </w:r>
+          <w:r>
+            <w:rPr>
+              <w:shd w:val="clear" w:color="auto" w:fill="FFFFFF"/>
+            </w:rPr>
+            <w:fldChar w:fldCharType="end"/>
+          </w:r>
+        </w:sdtContent>
+      </w:sdt>
+      <w:r>
+        <w:rPr>
+          <w:shd w:val="clear" w:color="auto" w:fill="FFFFFF"/>
+        </w:rPr>
+        <w:t>. Netflix one of the pioneers of microservice architecture describe its architecture as a “fine grained SOA”</w:t>
+      </w:r>
+      <w:r>
+        <w:rPr>
+          <w:shd w:val="clear" w:color="auto" w:fill="FFFFFF"/>
+        </w:rPr>
+        <w:t xml:space="preserve"> </w:t>
+      </w:r>
+      <w:sdt>
+        <w:sdtPr>
+          <w:rPr>
+            <w:shd w:val="clear" w:color="auto" w:fill="FFFFFF"/>
+          </w:rPr>
+          <w:id w:val="-33434950"/>
+          <w:citation/>
+        </w:sdtPr>
+        <w:sdtContent>
+          <w:r>
+            <w:rPr>
+              <w:shd w:val="clear" w:color="auto" w:fill="FFFFFF"/>
+            </w:rPr>
+            <w:fldChar w:fldCharType="begin"/>
+          </w:r>
+          <w:r>
+            <w:rPr>
+              <w:shd w:val="clear" w:color="auto" w:fill="FFFFFF"/>
+            </w:rPr>
+            <w:instrText xml:space="preserve"> CITATION All13 \l 3079 </w:instrText>
+          </w:r>
+          <w:r>
+            <w:rPr>
+              <w:shd w:val="clear" w:color="auto" w:fill="FFFFFF"/>
+            </w:rPr>
+            <w:fldChar w:fldCharType="separate"/>
+          </w:r>
+          <w:r>
+            <w:rPr>
+              <w:noProof/>
+              <w:shd w:val="clear" w:color="auto" w:fill="FFFFFF"/>
+            </w:rPr>
+            <w:t>[9]</w:t>
+          </w:r>
+          <w:r>
+            <w:rPr>
+              <w:shd w:val="clear" w:color="auto" w:fill="FFFFFF"/>
+            </w:rPr>
+            <w:fldChar w:fldCharType="end"/>
+          </w:r>
+        </w:sdtContent>
+      </w:sdt>
+      <w:r>
+        <w:rPr>
+          <w:shd w:val="clear" w:color="auto" w:fill="FFFFFF"/>
+        </w:rPr>
+        <w:t>.</w:t>
+      </w:r>
     </w:p>
     <w:p>
       <w:pPr>
         <w:pStyle w:val="Heading3"/>
       </w:pPr>
+      <w:bookmarkStart w:id="10" w:name="_Toc502921551"/>
+      <w:r>
+        <w:t xml:space="preserve">Service-oriented </w:t>
+      </w:r>
+      <w:r>
+        <w:t>Computing</w:t>
+      </w:r>
+      <w:bookmarkEnd w:id="10"/>
+    </w:p>
+    <w:p>
+      <w:r>
+        <w:t>S</w:t>
+      </w:r>
+      <w:r>
+        <w:t>ervice</w:t>
+      </w:r>
+      <w:r>
+        <w:t xml:space="preserve">-oriented computing </w:t>
+      </w:r>
+      <w:r>
+        <w:t>is a paradigm where</w:t>
+      </w:r>
+      <w:r>
+        <w:t xml:space="preserve"> </w:t>
+      </w:r>
+      <w:r>
+        <w:t xml:space="preserve">a program — called a service — offers functionalities to other components, accessible via message passing. </w:t>
+      </w:r>
+    </w:p>
+    <w:p>
+      <w:pPr>
+        <w:pStyle w:val="Heading3"/>
+      </w:pPr>
+      <w:bookmarkStart w:id="11" w:name="_Toc502921552"/>
+      <w:r>
+        <w:rPr>
+          <w:iCs/>
+        </w:rPr>
+        <w:t>Second generation of services</w:t>
+      </w:r>
+      <w:bookmarkEnd w:id="11"/>
+      <w:r>
+        <w:rPr>
+          <w:iCs/>
+        </w:rPr>
+        <w:t xml:space="preserve"> </w:t>
+      </w:r>
+    </w:p>
+    <w:p>
+      <w:r>
+        <w:t>Service</w:t>
+      </w:r>
+      <w:r>
+        <w:t>-oriented architecture</w:t>
+      </w:r>
+      <w:r>
+        <w:t xml:space="preserve"> (SOA)</w:t>
+      </w:r>
+      <w:r>
+        <w:t xml:space="preserve"> </w:t>
+      </w:r>
+      <w:r>
+        <w:t>is an architectural style for building software applications that use services available in a network such as the web. It promotes loose coupling between software components so that they can be reused. Applications in SOA are built based on services. A service is an implementation of a well-defined business functionality, and such services can then be consumed by clients in different applications or business processes.</w:t>
+      </w:r>
+      <w:r>
+        <w:t xml:space="preserve"> </w:t>
+      </w:r>
+      <w:sdt>
+        <w:sdtPr>
+          <w:id w:val="-706018642"/>
+          <w:citation/>
+        </w:sdtPr>
+        <w:sdtContent>
+          <w:r>
+            <w:fldChar w:fldCharType="begin"/>
+          </w:r>
+          <w:r>
+            <w:instrText xml:space="preserve"> CITATION Qus05 \l 3079 </w:instrText>
+          </w:r>
+          <w:r>
+            <w:fldChar w:fldCharType="separate"/>
+          </w:r>
+          <w:r>
+            <w:rPr>
+              <w:noProof/>
+            </w:rPr>
+            <w:t>[9]</w:t>
+          </w:r>
+          <w:r>
+            <w:fldChar w:fldCharType="end"/>
+          </w:r>
+        </w:sdtContent>
+      </w:sdt>
+      <w:r>
+        <w:t xml:space="preserve"> </w:t>
+      </w:r>
+    </w:p>
+    <w:p>
+      <w:r>
+        <w:t>In other words: s</w:t>
+      </w:r>
+      <w:r>
+        <w:t>ervices decouple their interfaces (i.e. how other services access their functi</w:t>
+      </w:r>
+      <w:r>
+        <w:t xml:space="preserve">onalities) from their implementation </w:t>
+      </w:r>
+      <w:sdt>
+        <w:sdtPr>
+          <w:id w:val="1969392795"/>
+          <w:citation/>
+        </w:sdtPr>
+        <w:sdtContent>
+          <w:r>
+            <w:fldChar w:fldCharType="begin"/>
+          </w:r>
+          <w:r>
+            <w:instrText xml:space="preserve"> CITATION Nic17 \l 3079 </w:instrText>
+          </w:r>
+          <w:r>
+            <w:fldChar w:fldCharType="separate"/>
+          </w:r>
+          <w:r>
+            <w:rPr>
+              <w:noProof/>
+            </w:rPr>
+            <w:t>[1]</w:t>
+          </w:r>
+          <w:r>
+            <w:fldChar w:fldCharType="end"/>
+          </w:r>
+        </w:sdtContent>
+      </w:sdt>
+      <w:r>
+        <w:t>.</w:t>
+      </w:r>
+    </w:p>
+    <w:p>
+      <w:pPr>
+        <w:pStyle w:val="Heading3"/>
+      </w:pPr>
+      <w:bookmarkStart w:id="12" w:name="_Toc502921553"/>
       <w:r>
         <w:lastRenderedPageBreak/>
-        <w:t xml:space="preserve">Service-oriented </w:t>
-      </w:r>
-      <w:r>
-        <w:t>Architecture (</w:t>
-      </w:r>
-      <w:proofErr w:type="spellStart"/>
-      <w:r>
-        <w:t>SoA</w:t>
-      </w:r>
-      <w:proofErr w:type="spellEnd"/>
-      <w:r>
-        <w:t>)</w:t>
-      </w:r>
-    </w:p>
-    <w:p>
-      <w:bookmarkStart w:id="10" w:name="_GoBack"/>
-      <w:bookmarkEnd w:id="10"/>
-    </w:p>
-    <w:p/>
-    <w:p/>
+        <w:t>SOA with Web Services</w:t>
+      </w:r>
+      <w:bookmarkEnd w:id="12"/>
+    </w:p>
+    <w:p>
+      <w:pPr>
+        <w:rPr>
+          <w:shd w:val="clear" w:color="auto" w:fill="FFFFFF"/>
+        </w:rPr>
+      </w:pPr>
+      <w:r>
+        <w:rPr>
+          <w:shd w:val="clear" w:color="auto" w:fill="FFFFFF"/>
+        </w:rPr>
+        <w:t>Web services are software systems designed to support interoperable machine-to-mac</w:t>
+      </w:r>
+      <w:r>
+        <w:rPr>
+          <w:shd w:val="clear" w:color="auto" w:fill="FFFFFF"/>
+        </w:rPr>
+        <w:t>hine interaction over a network</w:t>
+      </w:r>
+      <w:r>
+        <w:rPr>
+          <w:shd w:val="clear" w:color="auto" w:fill="FFFFFF"/>
+        </w:rPr>
+        <w:t xml:space="preserve"> </w:t>
+      </w:r>
+      <w:sdt>
+        <w:sdtPr>
+          <w:rPr>
+            <w:shd w:val="clear" w:color="auto" w:fill="FFFFFF"/>
+          </w:rPr>
+          <w:id w:val="-1153982289"/>
+          <w:citation/>
+        </w:sdtPr>
+        <w:sdtContent>
+          <w:r>
+            <w:rPr>
+              <w:shd w:val="clear" w:color="auto" w:fill="FFFFFF"/>
+            </w:rPr>
+            <w:fldChar w:fldCharType="begin"/>
+          </w:r>
+          <w:r>
+            <w:rPr>
+              <w:shd w:val="clear" w:color="auto" w:fill="FFFFFF"/>
+            </w:rPr>
+            <w:instrText xml:space="preserve"> CITATION Qus05 \l 3079 </w:instrText>
+          </w:r>
+          <w:r>
+            <w:rPr>
+              <w:shd w:val="clear" w:color="auto" w:fill="FFFFFF"/>
+            </w:rPr>
+            <w:fldChar w:fldCharType="separate"/>
+          </w:r>
+          <w:r>
+            <w:rPr>
+              <w:noProof/>
+              <w:shd w:val="clear" w:color="auto" w:fill="FFFFFF"/>
+            </w:rPr>
+            <w:t>[9]</w:t>
+          </w:r>
+          <w:r>
+            <w:rPr>
+              <w:shd w:val="clear" w:color="auto" w:fill="FFFFFF"/>
+            </w:rPr>
+            <w:fldChar w:fldCharType="end"/>
+          </w:r>
+        </w:sdtContent>
+      </w:sdt>
+      <w:r>
+        <w:rPr>
+          <w:shd w:val="clear" w:color="auto" w:fill="FFFFFF"/>
+        </w:rPr>
+        <w:t xml:space="preserve">. </w:t>
+      </w:r>
+      <w:r>
+        <w:rPr>
+          <w:shd w:val="clear" w:color="auto" w:fill="FFFFFF"/>
+        </w:rPr>
+        <w:t xml:space="preserve"> A popular</w:t>
+      </w:r>
+      <w:r>
+        <w:rPr>
+          <w:shd w:val="clear" w:color="auto" w:fill="FFFFFF"/>
+        </w:rPr>
+        <w:t xml:space="preserve"> approach to this style is REST which I am using to build the cinema seat reservation application.</w:t>
+      </w:r>
+    </w:p>
+    <w:p>
+      <w:pPr>
+        <w:pStyle w:val="Comment"/>
+        <w:rPr>
+          <w:shd w:val="clear" w:color="auto" w:fill="FFFFFF"/>
+        </w:rPr>
+      </w:pPr>
+      <w:r>
+        <w:rPr>
+          <w:shd w:val="clear" w:color="auto" w:fill="FFFFFF"/>
+        </w:rPr>
+        <w:t>{include reference to rest section}</w:t>
+      </w:r>
+    </w:p>
     <w:p>
       <w:pPr>
         <w:pStyle w:val="Heading1"/>
@@ -5462,8 +6273,8 @@
           <w:noProof/>
         </w:rPr>
       </w:pPr>
-      <w:bookmarkStart w:id="11" w:name="_Ref502832963"/>
-      <w:bookmarkStart w:id="12" w:name="_Toc502835162"/>
+      <w:bookmarkStart w:id="13" w:name="_Ref502832963"/>
+      <w:bookmarkStart w:id="14" w:name="_Toc502921554"/>
       <w:r>
         <w:rPr>
           <w:noProof/>
@@ -5488,8 +6299,8 @@
         </w:rPr>
         <w:t>n Practice</w:t>
       </w:r>
-      <w:bookmarkEnd w:id="11"/>
-      <w:bookmarkEnd w:id="12"/>
+      <w:bookmarkEnd w:id="13"/>
+      <w:bookmarkEnd w:id="14"/>
     </w:p>
     <w:p>
       <w:r>
@@ -5515,14 +6326,14 @@
           <w:noProof/>
         </w:rPr>
       </w:pPr>
-      <w:bookmarkStart w:id="13" w:name="_Toc502835163"/>
+      <w:bookmarkStart w:id="15" w:name="_Toc502921555"/>
       <w:r>
         <w:rPr>
           <w:noProof/>
         </w:rPr>
         <w:t>Cinema Seat Reservation Application</w:t>
       </w:r>
-      <w:bookmarkEnd w:id="13"/>
+      <w:bookmarkEnd w:id="15"/>
     </w:p>
     <w:p>
       <w:r>
@@ -5557,11 +6368,11 @@
       <w:pPr>
         <w:pStyle w:val="Heading3"/>
       </w:pPr>
-      <w:bookmarkStart w:id="14" w:name="_Toc502835164"/>
+      <w:bookmarkStart w:id="16" w:name="_Toc502921556"/>
       <w:r>
         <w:t>Requirements</w:t>
       </w:r>
-      <w:bookmarkEnd w:id="14"/>
+      <w:bookmarkEnd w:id="16"/>
     </w:p>
     <w:p>
       <w:r>
@@ -5593,11 +6404,11 @@
       <w:pPr>
         <w:pStyle w:val="Heading3"/>
       </w:pPr>
-      <w:bookmarkStart w:id="15" w:name="_Toc502835165"/>
+      <w:bookmarkStart w:id="17" w:name="_Toc502921557"/>
       <w:r>
         <w:t>Structure</w:t>
       </w:r>
-      <w:bookmarkEnd w:id="15"/>
+      <w:bookmarkEnd w:id="17"/>
     </w:p>
     <w:p>
       <w:r>
@@ -5620,7 +6431,7 @@
                     <pic:cNvPicPr/>
                   </pic:nvPicPr>
                   <pic:blipFill>
-                    <a:blip r:embed="rId14"/>
+                    <a:blip r:embed="rId15"/>
                     <a:stretch>
                       <a:fillRect/>
                     </a:stretch>
@@ -5642,13 +6453,8 @@
       </w:r>
     </w:p>
     <w:p>
-      <w:proofErr w:type="spellStart"/>
-      <w:r>
-        <w:t>Img</w:t>
-      </w:r>
-      <w:proofErr w:type="spellEnd"/>
-      <w:r>
-        <w:t xml:space="preserve">. </w:t>
+      <w:r>
+        <w:t xml:space="preserve">Img. </w:t>
       </w:r>
       <w:r>
         <w:fldChar w:fldCharType="begin"/>
@@ -5663,7 +6469,7 @@
         <w:rPr>
           <w:noProof/>
         </w:rPr>
-        <w:t>3</w:t>
+        <w:t>4</w:t>
       </w:r>
       <w:r>
         <w:fldChar w:fldCharType="end"/>
@@ -5717,7 +6523,7 @@
           <w:noProof/>
         </w:rPr>
       </w:pPr>
-      <w:bookmarkStart w:id="16" w:name="_Toc502835166"/>
+      <w:bookmarkStart w:id="18" w:name="_Toc502921558"/>
       <w:r>
         <w:rPr>
           <w:noProof/>
@@ -5725,7 +6531,7 @@
         <w:lastRenderedPageBreak/>
         <w:t>Problems</w:t>
       </w:r>
-      <w:bookmarkEnd w:id="16"/>
+      <w:bookmarkEnd w:id="18"/>
     </w:p>
     <w:p>
       <w:pPr>
@@ -5742,14 +6548,14 @@
           <w:noProof/>
         </w:rPr>
       </w:pPr>
-      <w:bookmarkStart w:id="17" w:name="_Toc502835167"/>
+      <w:bookmarkStart w:id="19" w:name="_Toc502921559"/>
       <w:r>
         <w:rPr>
           <w:noProof/>
         </w:rPr>
         <w:t>Implementation</w:t>
       </w:r>
-      <w:bookmarkEnd w:id="17"/>
+      <w:bookmarkEnd w:id="19"/>
     </w:p>
     <w:p>
       <w:pPr>
@@ -5782,7 +6588,7 @@
                     </pic:cNvPicPr>
                   </pic:nvPicPr>
                   <pic:blipFill>
-                    <a:blip r:embed="rId15" cstate="print">
+                    <a:blip r:embed="rId16" cstate="print">
                       <a:extLst>
                         <a:ext uri="{28A0092B-C50C-407E-A947-70E740481C1C}">
                           <a14:useLocalDpi xmlns:a14="http://schemas.microsoft.com/office/drawing/2010/main" val="0"/>
@@ -5843,7 +6649,7 @@
         <w:rPr>
           <w:noProof/>
         </w:rPr>
-        <w:t>4</w:t>
+        <w:t>5</w:t>
       </w:r>
       <w:r>
         <w:rPr>
@@ -5906,10 +6712,31 @@
         <w:t xml:space="preserve">structured as seen in </w:t>
       </w:r>
       <w:r>
+        <w:t xml:space="preserve">the </w:t>
+      </w:r>
+      <w:r>
         <w:rPr>
           <w:color w:val="000000" w:themeColor="text1"/>
         </w:rPr>
-        <w:t>this Picture.</w:t>
+        <w:t>i</w:t>
+      </w:r>
+      <w:r>
+        <w:rPr>
+          <w:color w:val="000000" w:themeColor="text1"/>
+        </w:rPr>
+        <w:t xml:space="preserve">mage </w:t>
+      </w:r>
+      <w:r>
+        <w:rPr>
+          <w:color w:val="000000" w:themeColor="text1"/>
+        </w:rPr>
+        <w:t>above</w:t>
+      </w:r>
+      <w:r>
+        <w:rPr>
+          <w:color w:val="000000" w:themeColor="text1"/>
+        </w:rPr>
+        <w:t>.</w:t>
       </w:r>
       <w:r>
         <w:rPr>
@@ -5920,35 +6747,13 @@
     </w:p>
     <w:p>
       <w:pPr>
-        <w:pStyle w:val="Heading4"/>
-      </w:pPr>
-      <w:r>
-        <w:t>Userstories</w:t>
-      </w:r>
-    </w:p>
-    <w:p/>
-    <w:p>
-      <w:pPr>
-        <w:rPr>
-          <w:color w:val="FF0000"/>
-        </w:rPr>
-      </w:pPr>
-      <w:r>
-        <w:rPr>
-          <w:color w:val="FF0000"/>
-        </w:rPr>
-        <w:t>{include Section?}</w:t>
-      </w:r>
-    </w:p>
-    <w:p>
-      <w:pPr>
         <w:pStyle w:val="Heading2"/>
       </w:pPr>
-      <w:bookmarkStart w:id="18" w:name="_Toc502835168"/>
+      <w:bookmarkStart w:id="20" w:name="_Toc502921560"/>
       <w:r>
         <w:t>Get showing movies</w:t>
       </w:r>
-      <w:bookmarkEnd w:id="18"/>
+      <w:bookmarkEnd w:id="20"/>
     </w:p>
     <w:p>
       <w:r>
@@ -5965,18 +6770,18 @@
       <w:pPr>
         <w:pStyle w:val="Heading3"/>
       </w:pPr>
-      <w:bookmarkStart w:id="19" w:name="_Toc502835169"/>
+      <w:bookmarkStart w:id="21" w:name="_Toc502921561"/>
       <w:r>
         <w:t>Microservices</w:t>
       </w:r>
-      <w:bookmarkEnd w:id="19"/>
-    </w:p>
-    <w:p>
-      <w:r>
-        <w:t xml:space="preserve">For </w:t>
-      </w:r>
-      <w:r>
-        <w:t>the c</w:t>
+      <w:bookmarkEnd w:id="21"/>
+    </w:p>
+    <w:p>
+      <w:r>
+        <w:t>On the</w:t>
+      </w:r>
+      <w:r>
+        <w:t xml:space="preserve"> c</w:t>
       </w:r>
       <w:r>
         <w:t>lient</w:t>
@@ -5988,13 +6793,19 @@
         <w:t xml:space="preserve">side </w:t>
       </w:r>
       <w:r>
-        <w:t xml:space="preserve">I am using the JavaScript </w:t>
+        <w:t>the application uses</w:t>
+      </w:r>
+      <w:r>
+        <w:t xml:space="preserve"> the JavaScript </w:t>
       </w:r>
       <w:r>
         <w:t>and the j</w:t>
       </w:r>
       <w:r>
-        <w:t>Query library, the s</w:t>
+        <w:t>Query libraries</w:t>
+      </w:r>
+      <w:r>
+        <w:t>, the s</w:t>
       </w:r>
       <w:r>
         <w:t>erver</w:t>
@@ -6003,7 +6814,13 @@
         <w:t>-</w:t>
       </w:r>
       <w:r>
-        <w:t>side coded in Python using the Flask and Connexion Frameworks.</w:t>
+        <w:t xml:space="preserve">side </w:t>
+      </w:r>
+      <w:r>
+        <w:t xml:space="preserve">is </w:t>
+      </w:r>
+      <w:r>
+        <w:t>coded in Python using the Flask and Connexion Frameworks.</w:t>
       </w:r>
     </w:p>
     <w:p>
@@ -6268,7 +7085,6 @@
           <w:szCs w:val="18"/>
           <w:bdr w:val="none" w:sz="0" w:space="0" w:color="auto" w:frame="1"/>
         </w:rPr>
-        <w:lastRenderedPageBreak/>
         <w:t>            </w:t>
       </w:r>
       <w:r>
@@ -6478,6 +7294,7 @@
           <w:szCs w:val="18"/>
           <w:bdr w:val="none" w:sz="0" w:space="0" w:color="auto" w:frame="1"/>
         </w:rPr>
+        <w:lastRenderedPageBreak/>
         <w:t>        alert(</w:t>
       </w:r>
       <w:r>
@@ -6615,10 +7432,19 @@
         <w:t xml:space="preserve"> which is a request to the server, localhost in</w:t>
       </w:r>
       <w:r>
-        <w:t xml:space="preserve"> this case, on port 5000 which it</w:t>
-      </w:r>
-      <w:r>
-        <w:t xml:space="preserve"> is listening on. The function given as the </w:t>
+        <w:t xml:space="preserve"> this case, on port 5000 </w:t>
+      </w:r>
+      <w:r>
+        <w:t>that the API server</w:t>
+      </w:r>
+      <w:r>
+        <w:t xml:space="preserve"> is listening on</w:t>
+      </w:r>
+      <w:r>
+        <w:t xml:space="preserve"> for http requests</w:t>
+      </w:r>
+      <w:r>
+        <w:t xml:space="preserve">. The function given as the </w:t>
       </w:r>
       <w:r>
         <w:rPr>
@@ -6682,7 +7508,7 @@
         <w:t xml:space="preserve">side the request is </w:t>
       </w:r>
       <w:r>
-        <w:t xml:space="preserve">first caught by connexion, it filters for the request type and has fixed returns. Connexion then calls the </w:t>
+        <w:t xml:space="preserve">first caught by connexion, it filters for the request type and then calls the </w:t>
       </w:r>
       <w:r>
         <w:rPr>
@@ -7294,7 +8120,7 @@
           <w:lang w:eastAsia="en-US"/>
         </w:rPr>
       </w:pPr>
-      <w:bookmarkStart w:id="20" w:name="_Toc502835170"/>
+      <w:bookmarkStart w:id="22" w:name="_Toc502921562"/>
       <w:r>
         <w:rPr>
           <w:rFonts w:eastAsiaTheme="minorHAnsi"/>
@@ -7302,7 +8128,7 @@
         </w:rPr>
         <w:t>Monolithic</w:t>
       </w:r>
-      <w:bookmarkEnd w:id="20"/>
+      <w:bookmarkEnd w:id="22"/>
     </w:p>
     <w:p>
       <w:pPr>
@@ -7636,7 +8462,6 @@
         <w:rPr>
           <w:lang w:eastAsia="en-US"/>
         </w:rPr>
-        <w:lastRenderedPageBreak/>
         <w:t xml:space="preserve">In the </w:t>
       </w:r>
       <w:r>
@@ -7680,14 +8505,15 @@
           <w:noProof/>
         </w:rPr>
       </w:pPr>
-      <w:bookmarkStart w:id="21" w:name="_Toc502835171"/>
-      <w:r>
-        <w:rPr>
-          <w:noProof/>
-        </w:rPr>
+      <w:bookmarkStart w:id="23" w:name="_Toc502921563"/>
+      <w:r>
+        <w:rPr>
+          <w:noProof/>
+        </w:rPr>
+        <w:lastRenderedPageBreak/>
         <w:t>Microservice</w:t>
       </w:r>
-      <w:bookmarkEnd w:id="21"/>
+      <w:bookmarkEnd w:id="23"/>
     </w:p>
     <w:p>
       <w:r>
@@ -7703,18 +8529,211 @@
     <w:p>
       <w:pPr>
         <w:pStyle w:val="Heading3"/>
-        <w:rPr>
-          <w:noProof/>
-        </w:rPr>
-      </w:pPr>
-      <w:bookmarkStart w:id="22" w:name="_Toc502835172"/>
+      </w:pPr>
+      <w:r>
+        <w:t>Repres</w:t>
+      </w:r>
+      <w:r>
+        <w:t>entational State Transfer (REST)</w:t>
+      </w:r>
+    </w:p>
+    <w:p>
+      <w:pPr>
+        <w:rPr>
+          <w:rFonts w:ascii="-webkit-standard" w:eastAsia="Times New Roman" w:hAnsi="-webkit-standard"/>
+          <w:color w:val="000000"/>
+        </w:rPr>
+      </w:pPr>
+      <w:r>
+        <w:t xml:space="preserve">This Application was written with using REST or sometimes referred to as RESTful web service architecture. </w:t>
+      </w:r>
+      <w:r>
+        <w:t xml:space="preserve">REST is a software architecture defined by </w:t>
+      </w:r>
+      <w:r>
+        <w:t>Roy Thomas Fielding</w:t>
+      </w:r>
+      <w:r>
+        <w:t xml:space="preserve"> in his famous 2000 paper, “</w:t>
+      </w:r>
+      <w:r>
+        <w:rPr>
+          <w:rFonts w:ascii="-webkit-standard" w:eastAsia="Times New Roman" w:hAnsi="-webkit-standard"/>
+          <w:color w:val="000000"/>
+        </w:rPr>
+        <w:t xml:space="preserve">Architectural Styles and </w:t>
+      </w:r>
+      <w:r>
+        <w:rPr>
+          <w:rFonts w:ascii="-webkit-standard" w:eastAsia="Times New Roman" w:hAnsi="-webkit-standard"/>
+          <w:color w:val="000000"/>
+        </w:rPr>
+        <w:t>the Design of Network-based Software Architectures</w:t>
+      </w:r>
+      <w:r>
+        <w:rPr>
+          <w:rFonts w:ascii="-webkit-standard" w:eastAsia="Times New Roman" w:hAnsi="-webkit-standard" w:hint="eastAsia"/>
+          <w:color w:val="000000"/>
+        </w:rPr>
+        <w:t>”</w:t>
+      </w:r>
+      <w:r>
+        <w:rPr>
+          <w:rFonts w:ascii="-webkit-standard" w:eastAsia="Times New Roman" w:hAnsi="-webkit-standard"/>
+          <w:color w:val="000000"/>
+        </w:rPr>
+        <w:t>.</w:t>
+      </w:r>
+      <w:r>
+        <w:rPr>
+          <w:rFonts w:ascii="-webkit-standard" w:eastAsia="Times New Roman" w:hAnsi="-webkit-standard"/>
+          <w:color w:val="000000"/>
+        </w:rPr>
+        <w:t xml:space="preserve"> </w:t>
+      </w:r>
+      <w:r>
+        <w:rPr>
+          <w:rFonts w:ascii="-webkit-standard" w:eastAsia="Times New Roman" w:hAnsi="-webkit-standard"/>
+          <w:color w:val="000000"/>
+        </w:rPr>
+        <w:t>The REST Web is the subset of the WWW (based on HTTP) in which agents provide uniform interface semantics -- essentially create, retrieve, update and delete -- rather than arbitrary or application-specific interfaces, and manipulate resources only by the exchange of representations. Furthermore, the REST interactions are "stateless" in the sense that the meaning of a message does not depend on the state of the conversation.</w:t>
+      </w:r>
+      <w:r>
+        <w:rPr>
+          <w:rFonts w:ascii="-webkit-standard" w:eastAsia="Times New Roman" w:hAnsi="-webkit-standard"/>
+          <w:color w:val="000000"/>
+        </w:rPr>
+        <w:t xml:space="preserve"> O</w:t>
+      </w:r>
+      <w:r>
+        <w:rPr>
+          <w:rFonts w:ascii="-webkit-standard" w:eastAsia="Times New Roman" w:hAnsi="-webkit-standard"/>
+          <w:color w:val="000000"/>
+        </w:rPr>
+        <w:t>bjects in the system, called resources, with Uniform Resource Identifiers (URIs)</w:t>
+      </w:r>
+      <w:r>
+        <w:rPr>
+          <w:rFonts w:ascii="-webkit-standard" w:eastAsia="Times New Roman" w:hAnsi="-webkit-standard"/>
+          <w:color w:val="000000"/>
+        </w:rPr>
+        <w:t xml:space="preserve"> can be manipulated with the operations above, commonly known as </w:t>
+      </w:r>
+      <w:r>
+        <w:rPr>
+          <w:rFonts w:ascii="-webkit-standard" w:eastAsia="Times New Roman" w:hAnsi="-webkit-standard" w:hint="eastAsia"/>
+          <w:color w:val="000000"/>
+        </w:rPr>
+        <w:t>“</w:t>
+      </w:r>
+      <w:r>
+        <w:rPr>
+          <w:rFonts w:ascii="-webkit-standard" w:eastAsia="Times New Roman" w:hAnsi="-webkit-standard"/>
+          <w:color w:val="000000"/>
+        </w:rPr>
+        <w:t>CRUD</w:t>
+      </w:r>
+      <w:r>
+        <w:rPr>
+          <w:rFonts w:ascii="-webkit-standard" w:eastAsia="Times New Roman" w:hAnsi="-webkit-standard" w:hint="eastAsia"/>
+          <w:color w:val="000000"/>
+        </w:rPr>
+        <w:t>”</w:t>
+      </w:r>
+      <w:r>
+        <w:rPr>
+          <w:rFonts w:ascii="-webkit-standard" w:eastAsia="Times New Roman" w:hAnsi="-webkit-standard"/>
+          <w:color w:val="000000"/>
+        </w:rPr>
+        <w:t xml:space="preserve"> operations. REST is often used with the HTTP web </w:t>
+      </w:r>
+      <w:r>
+        <w:rPr>
+          <w:rFonts w:ascii="-webkit-standard" w:eastAsia="Times New Roman" w:hAnsi="-webkit-standard" w:hint="eastAsia"/>
+          <w:color w:val="000000"/>
+        </w:rPr>
+        <w:t>protocol</w:t>
+      </w:r>
+      <w:r>
+        <w:rPr>
+          <w:rFonts w:ascii="-webkit-standard" w:eastAsia="Times New Roman" w:hAnsi="-webkit-standard"/>
+          <w:color w:val="000000"/>
+        </w:rPr>
+        <w:t xml:space="preserve"> and </w:t>
+      </w:r>
+      <w:r>
+        <w:rPr>
+          <w:rFonts w:ascii="-webkit-standard" w:eastAsia="Times New Roman" w:hAnsi="-webkit-standard"/>
+          <w:color w:val="000000"/>
+        </w:rPr>
+        <w:t xml:space="preserve">XML or json as the data format. </w:t>
+      </w:r>
+      <w:sdt>
+        <w:sdtPr>
+          <w:rPr>
+            <w:rFonts w:ascii="-webkit-standard" w:eastAsia="Times New Roman" w:hAnsi="-webkit-standard"/>
+            <w:color w:val="000000"/>
+          </w:rPr>
+          <w:id w:val="1984274432"/>
+          <w:citation/>
+        </w:sdtPr>
+        <w:sdtContent>
+          <w:r>
+            <w:rPr>
+              <w:rFonts w:ascii="-webkit-standard" w:eastAsia="Times New Roman" w:hAnsi="-webkit-standard"/>
+              <w:color w:val="000000"/>
+            </w:rPr>
+            <w:fldChar w:fldCharType="begin"/>
+          </w:r>
+          <w:r>
+            <w:rPr>
+              <w:rFonts w:ascii="-webkit-standard" w:eastAsia="Times New Roman" w:hAnsi="-webkit-standard"/>
+              <w:color w:val="000000"/>
+            </w:rPr>
+            <w:instrText xml:space="preserve"> CITATION Dav04 \l 3079 </w:instrText>
+          </w:r>
+          <w:r>
+            <w:rPr>
+              <w:rFonts w:ascii="-webkit-standard" w:eastAsia="Times New Roman" w:hAnsi="-webkit-standard"/>
+              <w:color w:val="000000"/>
+            </w:rPr>
+            <w:fldChar w:fldCharType="separate"/>
+          </w:r>
+          <w:r>
+            <w:rPr>
+              <w:rFonts w:ascii="-webkit-standard" w:eastAsia="Times New Roman" w:hAnsi="-webkit-standard"/>
+              <w:noProof/>
+              <w:color w:val="000000"/>
+            </w:rPr>
+            <w:t>[8]</w:t>
+          </w:r>
+          <w:r>
+            <w:rPr>
+              <w:rFonts w:ascii="-webkit-standard" w:eastAsia="Times New Roman" w:hAnsi="-webkit-standard"/>
+              <w:color w:val="000000"/>
+            </w:rPr>
+            <w:fldChar w:fldCharType="end"/>
+          </w:r>
+        </w:sdtContent>
+      </w:sdt>
+      <w:bookmarkStart w:id="24" w:name="_GoBack"/>
+      <w:bookmarkEnd w:id="24"/>
+    </w:p>
+    <w:p>
+      <w:pPr>
+        <w:pStyle w:val="Heading3"/>
+        <w:rPr>
+          <w:noProof/>
+        </w:rPr>
+      </w:pPr>
+      <w:bookmarkStart w:id="25" w:name="_Toc502921564"/>
       <w:r>
         <w:rPr>
           <w:noProof/>
         </w:rPr>
         <w:t>Database Operations</w:t>
       </w:r>
-      <w:bookmarkEnd w:id="22"/>
+      <w:bookmarkEnd w:id="25"/>
     </w:p>
     <w:p>
       <w:r>
@@ -7763,29 +8782,7 @@
           <w:szCs w:val="18"/>
           <w:bdr w:val="none" w:sz="0" w:space="0" w:color="auto" w:frame="1"/>
         </w:rPr>
-        <w:t> </w:t>
-      </w:r>
-      <w:proofErr w:type="spellStart"/>
-      <w:r>
-        <w:rPr>
-          <w:rFonts w:ascii="Consolas" w:eastAsia="Times New Roman" w:hAnsi="Consolas"/>
-          <w:color w:val="000000"/>
-          <w:sz w:val="18"/>
-          <w:szCs w:val="18"/>
-          <w:bdr w:val="none" w:sz="0" w:space="0" w:color="auto" w:frame="1"/>
-        </w:rPr>
-        <w:t>get_movie</w:t>
-      </w:r>
-      <w:proofErr w:type="spellEnd"/>
-      <w:r>
-        <w:rPr>
-          <w:rFonts w:ascii="Consolas" w:eastAsia="Times New Roman" w:hAnsi="Consolas"/>
-          <w:color w:val="000000"/>
-          <w:sz w:val="18"/>
-          <w:szCs w:val="18"/>
-          <w:bdr w:val="none" w:sz="0" w:space="0" w:color="auto" w:frame="1"/>
-        </w:rPr>
-        <w:t>(movie_id):  </w:t>
+        <w:t> get_movie(movie_id):  </w:t>
       </w:r>
     </w:p>
     <w:p>
@@ -7916,48 +8913,18 @@
           <w:szCs w:val="18"/>
           <w:bdr w:val="none" w:sz="0" w:space="0" w:color="auto" w:frame="1"/>
         </w:rPr>
-        <w:t> </w:t>
-      </w:r>
-      <w:proofErr w:type="spellStart"/>
-      <w:r>
-        <w:rPr>
-          <w:rFonts w:ascii="Consolas" w:eastAsia="Times New Roman" w:hAnsi="Consolas"/>
-          <w:color w:val="000000"/>
-          <w:sz w:val="18"/>
-          <w:szCs w:val="18"/>
-          <w:bdr w:val="none" w:sz="0" w:space="0" w:color="auto" w:frame="1"/>
-        </w:rPr>
-        <w:t>cursor.fetchone</w:t>
-      </w:r>
-      <w:proofErr w:type="spellEnd"/>
-      <w:r>
-        <w:rPr>
-          <w:rFonts w:ascii="Consolas" w:eastAsia="Times New Roman" w:hAnsi="Consolas"/>
-          <w:color w:val="000000"/>
-          <w:sz w:val="18"/>
-          <w:szCs w:val="18"/>
-          <w:bdr w:val="none" w:sz="0" w:space="0" w:color="auto" w:frame="1"/>
-        </w:rPr>
-        <w:t>()  </w:t>
+        <w:t> cursor.fetchone()  </w:t>
       </w:r>
     </w:p>
     <w:p>
       <w:r>
         <w:t xml:space="preserve">The </w:t>
       </w:r>
-      <w:proofErr w:type="spellStart"/>
       <w:r>
         <w:rPr>
           <w:i/>
         </w:rPr>
-        <w:t>get_movie</w:t>
-      </w:r>
-      <w:proofErr w:type="spellEnd"/>
-      <w:r>
-        <w:rPr>
-          <w:i/>
-        </w:rPr>
-        <w:t>()</w:t>
+        <w:t>get_movie()</w:t>
       </w:r>
       <w:r>
         <w:t xml:space="preserve"> function fetches a movie by its id. This function gets called by the controllers.</w:t>
@@ -7970,14 +8937,14 @@
           <w:noProof/>
         </w:rPr>
       </w:pPr>
-      <w:bookmarkStart w:id="23" w:name="_Toc502835173"/>
+      <w:bookmarkStart w:id="26" w:name="_Toc502921565"/>
       <w:r>
         <w:rPr>
           <w:noProof/>
         </w:rPr>
         <w:t>Controllers</w:t>
       </w:r>
-      <w:bookmarkEnd w:id="23"/>
+      <w:bookmarkEnd w:id="26"/>
     </w:p>
     <w:p>
       <w:r>
@@ -8026,29 +8993,7 @@
           <w:szCs w:val="18"/>
           <w:bdr w:val="none" w:sz="0" w:space="0" w:color="auto" w:frame="1"/>
         </w:rPr>
-        <w:t> </w:t>
-      </w:r>
-      <w:proofErr w:type="spellStart"/>
-      <w:r>
-        <w:rPr>
-          <w:rFonts w:ascii="Consolas" w:eastAsia="Times New Roman" w:hAnsi="Consolas"/>
-          <w:color w:val="000000"/>
-          <w:sz w:val="18"/>
-          <w:szCs w:val="18"/>
-          <w:bdr w:val="none" w:sz="0" w:space="0" w:color="auto" w:frame="1"/>
-        </w:rPr>
-        <w:t>info_movie</w:t>
-      </w:r>
-      <w:proofErr w:type="spellEnd"/>
-      <w:r>
-        <w:rPr>
-          <w:rFonts w:ascii="Consolas" w:eastAsia="Times New Roman" w:hAnsi="Consolas"/>
-          <w:color w:val="000000"/>
-          <w:sz w:val="18"/>
-          <w:szCs w:val="18"/>
-          <w:bdr w:val="none" w:sz="0" w:space="0" w:color="auto" w:frame="1"/>
-        </w:rPr>
-        <w:t>(movie_id):  </w:t>
+        <w:t> info_movie(movie_id):  </w:t>
       </w:r>
     </w:p>
     <w:p>
@@ -8077,29 +9022,7 @@
           <w:szCs w:val="18"/>
           <w:bdr w:val="none" w:sz="0" w:space="0" w:color="auto" w:frame="1"/>
         </w:rPr>
-        <w:t>    movie = </w:t>
-      </w:r>
-      <w:proofErr w:type="spellStart"/>
-      <w:r>
-        <w:rPr>
-          <w:rFonts w:ascii="Consolas" w:eastAsia="Times New Roman" w:hAnsi="Consolas"/>
-          <w:color w:val="000000"/>
-          <w:sz w:val="18"/>
-          <w:szCs w:val="18"/>
-          <w:bdr w:val="none" w:sz="0" w:space="0" w:color="auto" w:frame="1"/>
-        </w:rPr>
-        <w:t>get_movie</w:t>
-      </w:r>
-      <w:proofErr w:type="spellEnd"/>
-      <w:r>
-        <w:rPr>
-          <w:rFonts w:ascii="Consolas" w:eastAsia="Times New Roman" w:hAnsi="Consolas"/>
-          <w:color w:val="000000"/>
-          <w:sz w:val="18"/>
-          <w:szCs w:val="18"/>
-          <w:bdr w:val="none" w:sz="0" w:space="0" w:color="auto" w:frame="1"/>
-        </w:rPr>
-        <w:t>(movie_id)  </w:t>
+        <w:t>    movie = get_movie(movie_id)  </w:t>
       </w:r>
     </w:p>
     <w:p>
@@ -8399,15 +9322,7 @@
     <w:p/>
     <w:p>
       <w:r>
-        <w:t xml:space="preserve">In this example, the </w:t>
-      </w:r>
-      <w:proofErr w:type="spellStart"/>
-      <w:r>
-        <w:t>info_movie</w:t>
-      </w:r>
-      <w:proofErr w:type="spellEnd"/>
-      <w:r>
-        <w:t xml:space="preserve">() function calls the DAO function from above and checks weather there is a movie returned and decides what response connexion should send back. If there is no movie a http 404 error, the infamous </w:t>
+        <w:t xml:space="preserve">In this example, the info_movie() function calls the DAO function from above and checks weather there is a movie returned and decides what response connexion should send back. If there is no movie a http 404 error, the infamous </w:t>
       </w:r>
       <w:r>
         <w:rPr>
@@ -8423,23 +9338,16 @@
       <w:pPr>
         <w:pStyle w:val="Heading3"/>
       </w:pPr>
-      <w:bookmarkStart w:id="24" w:name="_Toc502835174"/>
-      <w:r>
+      <w:bookmarkStart w:id="27" w:name="_Toc502921566"/>
+      <w:r>
+        <w:lastRenderedPageBreak/>
         <w:t>Flask</w:t>
       </w:r>
-      <w:bookmarkEnd w:id="24"/>
-    </w:p>
-    <w:p>
-      <w:r>
-        <w:t xml:space="preserve">Flask handles the http requests and responses coming from outside. With </w:t>
-      </w:r>
-      <w:proofErr w:type="gramStart"/>
-      <w:r>
-        <w:t>Flask</w:t>
-      </w:r>
-      <w:proofErr w:type="gramEnd"/>
-      <w:r>
-        <w:t xml:space="preserve"> it is pretty easy to do routing</w:t>
+      <w:bookmarkEnd w:id="27"/>
+    </w:p>
+    <w:p>
+      <w:r>
+        <w:t>Flask handles the http requests and responses coming from outside. With Flask it is pretty easy to do routing</w:t>
       </w:r>
       <w:r>
         <w:t xml:space="preserve"> and processing combining the routing and the controller into one function, like in </w:t>
@@ -8481,40 +9389,17 @@
           <w:szCs w:val="18"/>
           <w:bdr w:val="none" w:sz="0" w:space="0" w:color="auto" w:frame="1"/>
         </w:rPr>
-        <w:t>@</w:t>
-      </w:r>
-      <w:proofErr w:type="spellStart"/>
-      <w:r>
-        <w:rPr>
-          <w:rStyle w:val="decorator"/>
+        <w:t>@app</w:t>
+      </w:r>
+      <w:r>
+        <w:rPr>
           <w:rFonts w:ascii="Consolas" w:eastAsia="Times New Roman" w:hAnsi="Consolas"/>
           <w:color w:val="000000"/>
           <w:sz w:val="18"/>
           <w:szCs w:val="18"/>
           <w:bdr w:val="none" w:sz="0" w:space="0" w:color="auto" w:frame="1"/>
         </w:rPr>
-        <w:t>app</w:t>
-      </w:r>
-      <w:r>
-        <w:rPr>
-          <w:rFonts w:ascii="Consolas" w:eastAsia="Times New Roman" w:hAnsi="Consolas"/>
-          <w:color w:val="000000"/>
-          <w:sz w:val="18"/>
-          <w:szCs w:val="18"/>
-          <w:bdr w:val="none" w:sz="0" w:space="0" w:color="auto" w:frame="1"/>
-        </w:rPr>
-        <w:t>.app.route</w:t>
-      </w:r>
-      <w:proofErr w:type="spellEnd"/>
-      <w:r>
-        <w:rPr>
-          <w:rFonts w:ascii="Consolas" w:eastAsia="Times New Roman" w:hAnsi="Consolas"/>
-          <w:color w:val="000000"/>
-          <w:sz w:val="18"/>
-          <w:szCs w:val="18"/>
-          <w:bdr w:val="none" w:sz="0" w:space="0" w:color="auto" w:frame="1"/>
-        </w:rPr>
-        <w:t>(</w:t>
+        <w:t>.app.route(</w:t>
       </w:r>
       <w:r>
         <w:rPr>
@@ -8598,29 +9483,7 @@
           <w:szCs w:val="18"/>
           <w:bdr w:val="none" w:sz="0" w:space="0" w:color="auto" w:frame="1"/>
         </w:rPr>
-        <w:t> </w:t>
-      </w:r>
-      <w:proofErr w:type="spellStart"/>
-      <w:r>
-        <w:rPr>
-          <w:rFonts w:ascii="Consolas" w:eastAsia="Times New Roman" w:hAnsi="Consolas"/>
-          <w:color w:val="000000"/>
-          <w:sz w:val="18"/>
-          <w:szCs w:val="18"/>
-          <w:bdr w:val="none" w:sz="0" w:space="0" w:color="auto" w:frame="1"/>
-        </w:rPr>
-        <w:t>get_users</w:t>
-      </w:r>
-      <w:proofErr w:type="spellEnd"/>
-      <w:r>
-        <w:rPr>
-          <w:rFonts w:ascii="Consolas" w:eastAsia="Times New Roman" w:hAnsi="Consolas"/>
-          <w:color w:val="000000"/>
-          <w:sz w:val="18"/>
-          <w:szCs w:val="18"/>
-          <w:bdr w:val="none" w:sz="0" w:space="0" w:color="auto" w:frame="1"/>
-        </w:rPr>
-        <w:t>():  </w:t>
+        <w:t> get_users():  </w:t>
       </w:r>
     </w:p>
     <w:p>
@@ -8649,29 +9512,7 @@
           <w:szCs w:val="18"/>
           <w:bdr w:val="none" w:sz="0" w:space="0" w:color="auto" w:frame="1"/>
         </w:rPr>
-        <w:t>    users = </w:t>
-      </w:r>
-      <w:proofErr w:type="spellStart"/>
-      <w:r>
-        <w:rPr>
-          <w:rFonts w:ascii="Consolas" w:eastAsia="Times New Roman" w:hAnsi="Consolas"/>
-          <w:color w:val="000000"/>
-          <w:sz w:val="18"/>
-          <w:szCs w:val="18"/>
-          <w:bdr w:val="none" w:sz="0" w:space="0" w:color="auto" w:frame="1"/>
-        </w:rPr>
-        <w:t>get_all_users</w:t>
-      </w:r>
-      <w:proofErr w:type="spellEnd"/>
-      <w:r>
-        <w:rPr>
-          <w:rFonts w:ascii="Consolas" w:eastAsia="Times New Roman" w:hAnsi="Consolas"/>
-          <w:color w:val="000000"/>
-          <w:sz w:val="18"/>
-          <w:szCs w:val="18"/>
-          <w:bdr w:val="none" w:sz="0" w:space="0" w:color="auto" w:frame="1"/>
-        </w:rPr>
-        <w:t>()  </w:t>
+        <w:t>    users = get_all_users()  </w:t>
       </w:r>
     </w:p>
     <w:p>
@@ -8723,9 +9564,19 @@
           <w:szCs w:val="18"/>
           <w:bdr w:val="none" w:sz="0" w:space="0" w:color="auto" w:frame="1"/>
         </w:rPr>
-        <w:t> </w:t>
-      </w:r>
-      <w:proofErr w:type="spellStart"/>
+        <w:t> jsonify({</w:t>
+      </w:r>
+      <w:r>
+        <w:rPr>
+          <w:rStyle w:val="string"/>
+          <w:rFonts w:ascii="Consolas" w:eastAsia="Times New Roman" w:hAnsi="Consolas"/>
+          <w:color w:val="0000FF"/>
+          <w:sz w:val="18"/>
+          <w:szCs w:val="18"/>
+          <w:bdr w:val="none" w:sz="0" w:space="0" w:color="auto" w:frame="1"/>
+        </w:rPr>
+        <w:t>'users'</w:t>
+      </w:r>
       <w:r>
         <w:rPr>
           <w:rFonts w:ascii="Consolas" w:eastAsia="Times New Roman" w:hAnsi="Consolas"/>
@@ -8734,38 +9585,6 @@
           <w:szCs w:val="18"/>
           <w:bdr w:val="none" w:sz="0" w:space="0" w:color="auto" w:frame="1"/>
         </w:rPr>
-        <w:t>jsonify</w:t>
-      </w:r>
-      <w:proofErr w:type="spellEnd"/>
-      <w:r>
-        <w:rPr>
-          <w:rFonts w:ascii="Consolas" w:eastAsia="Times New Roman" w:hAnsi="Consolas"/>
-          <w:color w:val="000000"/>
-          <w:sz w:val="18"/>
-          <w:szCs w:val="18"/>
-          <w:bdr w:val="none" w:sz="0" w:space="0" w:color="auto" w:frame="1"/>
-        </w:rPr>
-        <w:t>({</w:t>
-      </w:r>
-      <w:r>
-        <w:rPr>
-          <w:rStyle w:val="string"/>
-          <w:rFonts w:ascii="Consolas" w:eastAsia="Times New Roman" w:hAnsi="Consolas"/>
-          <w:color w:val="0000FF"/>
-          <w:sz w:val="18"/>
-          <w:szCs w:val="18"/>
-          <w:bdr w:val="none" w:sz="0" w:space="0" w:color="auto" w:frame="1"/>
-        </w:rPr>
-        <w:t>'users'</w:t>
-      </w:r>
-      <w:r>
-        <w:rPr>
-          <w:rFonts w:ascii="Consolas" w:eastAsia="Times New Roman" w:hAnsi="Consolas"/>
-          <w:color w:val="000000"/>
-          <w:sz w:val="18"/>
-          <w:szCs w:val="18"/>
-          <w:bdr w:val="none" w:sz="0" w:space="0" w:color="auto" w:frame="1"/>
-        </w:rPr>
         <w:t>: users})  </w:t>
       </w:r>
     </w:p>
@@ -8781,12 +9600,11 @@
           <w:noProof/>
         </w:rPr>
       </w:pPr>
-      <w:bookmarkStart w:id="25" w:name="_Toc502835175"/>
-      <w:r>
-        <w:rPr>
-          <w:noProof/>
-        </w:rPr>
-        <w:lastRenderedPageBreak/>
+      <w:bookmarkStart w:id="28" w:name="_Toc502921567"/>
+      <w:r>
+        <w:rPr>
+          <w:noProof/>
+        </w:rPr>
         <w:t>Open API with con</w:t>
       </w:r>
       <w:r>
@@ -8801,19 +9619,11 @@
         </w:rPr>
         <w:t>exion</w:t>
       </w:r>
-      <w:bookmarkEnd w:id="25"/>
-    </w:p>
-    <w:p>
-      <w:r>
-        <w:t>That’s why this application uses connexion on top of Flask. Connexion uses a .</w:t>
-      </w:r>
-      <w:proofErr w:type="spellStart"/>
-      <w:r>
-        <w:t>yaml</w:t>
-      </w:r>
-      <w:proofErr w:type="spellEnd"/>
-      <w:r>
-        <w:t xml:space="preserve"> file which defines the API. In this file, every request is defined with a path, contents and responses. The content of the request can be in the body, in the request header or in the URL or a combination of all. It is good practice to give every request a response, normally a http 200 for a successful </w:t>
+      <w:bookmarkEnd w:id="28"/>
+    </w:p>
+    <w:p>
+      <w:r>
+        <w:t xml:space="preserve">That’s why this application uses connexion on top of Flask. Connexion uses a .yaml file which defines the API. In this file, every request is defined with a path, contents and responses. The content of the request can be in the body, in the request header or in the URL or a combination of all. It is good practice to give every request a response, normally a http 200 for a successful </w:t>
       </w:r>
       <w:r>
         <w:t xml:space="preserve">request but sometimes something different like a 404 if there is nothing found for a query. </w:t>
@@ -9325,15 +10135,7 @@
         <w:t xml:space="preserve">. </w:t>
       </w:r>
       <w:r>
-        <w:t xml:space="preserve">This makes it very easy for someone without any knowledge of the underlying business logic to write a client for the application as everything you need to know for a request is precisely detailed in the </w:t>
-      </w:r>
-      <w:proofErr w:type="spellStart"/>
-      <w:r>
-        <w:t>yaml</w:t>
-      </w:r>
-      <w:proofErr w:type="spellEnd"/>
-      <w:r>
-        <w:t xml:space="preserve"> file and neatly visualised, with examples to try it out, by Open API.</w:t>
+        <w:t>This makes it very easy for someone without any knowledge of the underlying business logic to write a client for the application as everything you need to know for a request is precisely detailed in the yaml file and neatly visualised, with examples to try it out, by Open API.</w:t>
       </w:r>
     </w:p>
     <w:p/>
@@ -9361,7 +10163,7 @@
                     </pic:cNvPicPr>
                   </pic:nvPicPr>
                   <pic:blipFill>
-                    <a:blip r:embed="rId16" cstate="print">
+                    <a:blip r:embed="rId17" cstate="print">
                       <a:extLst>
                         <a:ext uri="{28A0092B-C50C-407E-A947-70E740481C1C}">
                           <a14:useLocalDpi xmlns:a14="http://schemas.microsoft.com/office/drawing/2010/main" val="0"/>
@@ -9422,7 +10224,7 @@
         <w:rPr>
           <w:noProof/>
         </w:rPr>
-        <w:t>5</w:t>
+        <w:t>6</w:t>
       </w:r>
       <w:r>
         <w:rPr>
@@ -9447,7 +10249,7 @@
           <w:noProof/>
         </w:rPr>
       </w:pPr>
-      <w:bookmarkStart w:id="26" w:name="_Toc502835176"/>
+      <w:bookmarkStart w:id="29" w:name="_Toc502921568"/>
       <w:r>
         <w:rPr>
           <w:noProof/>
@@ -9466,7 +10268,7 @@
         </w:rPr>
         <w:t>side</w:t>
       </w:r>
-      <w:bookmarkEnd w:id="26"/>
+      <w:bookmarkEnd w:id="29"/>
     </w:p>
     <w:p>
       <w:pPr>
@@ -9475,14 +10277,14 @@
           <w:noProof/>
         </w:rPr>
       </w:pPr>
-      <w:bookmarkStart w:id="27" w:name="_Toc502835177"/>
+      <w:bookmarkStart w:id="30" w:name="_Toc502921569"/>
       <w:r>
         <w:rPr>
           <w:noProof/>
         </w:rPr>
         <w:t>Design</w:t>
       </w:r>
-      <w:bookmarkEnd w:id="27"/>
+      <w:bookmarkEnd w:id="30"/>
     </w:p>
     <w:p>
       <w:pPr>
@@ -9491,9 +10293,9 @@
           <w:noProof/>
         </w:rPr>
       </w:pPr>
-      <w:bookmarkStart w:id="28" w:name="_Ref502833667"/>
-      <w:bookmarkStart w:id="29" w:name="_Ref502833686"/>
-      <w:bookmarkStart w:id="30" w:name="_Toc502835178"/>
+      <w:bookmarkStart w:id="31" w:name="_Ref502833667"/>
+      <w:bookmarkStart w:id="32" w:name="_Ref502833686"/>
+      <w:bookmarkStart w:id="33" w:name="_Toc502921570"/>
       <w:r>
         <w:rPr>
           <w:noProof/>
@@ -9506,9 +10308,9 @@
         </w:rPr>
         <w:t>thic</w:t>
       </w:r>
-      <w:bookmarkEnd w:id="28"/>
-      <w:bookmarkEnd w:id="29"/>
-      <w:bookmarkEnd w:id="30"/>
+      <w:bookmarkEnd w:id="31"/>
+      <w:bookmarkEnd w:id="32"/>
+      <w:bookmarkEnd w:id="33"/>
       <w:r>
         <w:rPr>
           <w:noProof/>
@@ -9548,7 +10350,7 @@
           <w:noProof/>
         </w:rPr>
       </w:pPr>
-      <w:bookmarkStart w:id="31" w:name="_Toc502835179"/>
+      <w:bookmarkStart w:id="34" w:name="_Toc502921571"/>
       <w:r>
         <w:rPr>
           <w:noProof/>
@@ -9556,7 +10358,7 @@
         <w:lastRenderedPageBreak/>
         <w:t>Database Operations with Django Database API</w:t>
       </w:r>
-      <w:bookmarkEnd w:id="31"/>
+      <w:bookmarkEnd w:id="34"/>
     </w:p>
     <w:p>
       <w:pPr>
@@ -9565,14 +10367,14 @@
           <w:noProof/>
         </w:rPr>
       </w:pPr>
-      <w:bookmarkStart w:id="32" w:name="_Toc502835180"/>
+      <w:bookmarkStart w:id="35" w:name="_Toc502921572"/>
       <w:r>
         <w:rPr>
           <w:noProof/>
         </w:rPr>
         <w:t>Integrating Legacy Database in Django</w:t>
       </w:r>
-      <w:bookmarkEnd w:id="32"/>
+      <w:bookmarkEnd w:id="35"/>
     </w:p>
     <w:p>
       <w:pPr>
@@ -9581,14 +10383,14 @@
           <w:noProof/>
         </w:rPr>
       </w:pPr>
-      <w:bookmarkStart w:id="33" w:name="_Toc502835181"/>
+      <w:bookmarkStart w:id="36" w:name="_Toc502921573"/>
       <w:r>
         <w:rPr>
           <w:noProof/>
         </w:rPr>
         <w:t>Views</w:t>
       </w:r>
-      <w:bookmarkEnd w:id="33"/>
+      <w:bookmarkEnd w:id="36"/>
     </w:p>
     <w:p>
       <w:pPr>
@@ -9597,14 +10399,14 @@
           <w:noProof/>
         </w:rPr>
       </w:pPr>
-      <w:bookmarkStart w:id="34" w:name="_Toc502835182"/>
+      <w:bookmarkStart w:id="37" w:name="_Toc502921574"/>
       <w:r>
         <w:rPr>
           <w:noProof/>
         </w:rPr>
         <w:t>Forms and working with Django Framework</w:t>
       </w:r>
-      <w:bookmarkEnd w:id="34"/>
+      <w:bookmarkEnd w:id="37"/>
     </w:p>
     <w:p>
       <w:pPr>
@@ -9613,14 +10415,14 @@
           <w:noProof/>
         </w:rPr>
       </w:pPr>
-      <w:bookmarkStart w:id="35" w:name="_Toc502835183"/>
+      <w:bookmarkStart w:id="38" w:name="_Toc502921575"/>
       <w:r>
         <w:rPr>
           <w:noProof/>
         </w:rPr>
         <w:t>Design</w:t>
       </w:r>
-      <w:bookmarkEnd w:id="35"/>
+      <w:bookmarkEnd w:id="38"/>
     </w:p>
     <w:p>
       <w:pPr>
@@ -9629,7 +10431,7 @@
           <w:noProof/>
         </w:rPr>
       </w:pPr>
-      <w:bookmarkStart w:id="36" w:name="_Toc502835184"/>
+      <w:bookmarkStart w:id="39" w:name="_Toc502921576"/>
       <w:r>
         <w:rPr>
           <w:noProof/>
@@ -9642,7 +10444,7 @@
         </w:rPr>
         <w:t>Advantages  and Disadvantages</w:t>
       </w:r>
-      <w:bookmarkEnd w:id="36"/>
+      <w:bookmarkEnd w:id="39"/>
     </w:p>
     <w:p>
       <w:r>
@@ -9671,14 +10473,14 @@
           <w:noProof/>
         </w:rPr>
       </w:pPr>
-      <w:bookmarkStart w:id="37" w:name="_Toc502835185"/>
+      <w:bookmarkStart w:id="40" w:name="_Toc502921577"/>
       <w:r>
         <w:rPr>
           <w:noProof/>
         </w:rPr>
         <w:t>Monolithic Architecture</w:t>
       </w:r>
-      <w:bookmarkEnd w:id="37"/>
+      <w:bookmarkEnd w:id="40"/>
     </w:p>
     <w:p>
       <w:r>
@@ -9692,14 +10494,14 @@
           <w:noProof/>
         </w:rPr>
       </w:pPr>
-      <w:bookmarkStart w:id="38" w:name="_Toc502835186"/>
+      <w:bookmarkStart w:id="41" w:name="_Toc502921578"/>
       <w:r>
         <w:rPr>
           <w:noProof/>
         </w:rPr>
         <w:t>Development concerns</w:t>
       </w:r>
-      <w:bookmarkEnd w:id="38"/>
+      <w:bookmarkEnd w:id="41"/>
     </w:p>
     <w:p>
       <w:r>
@@ -9803,7 +10605,7 @@
           <w:noProof/>
         </w:rPr>
       </w:pPr>
-      <w:bookmarkStart w:id="39" w:name="_Toc502835187"/>
+      <w:bookmarkStart w:id="42" w:name="_Toc502921579"/>
       <w:r>
         <w:rPr>
           <w:noProof/>
@@ -9811,7 +10613,7 @@
         <w:lastRenderedPageBreak/>
         <w:t>Production concerns</w:t>
       </w:r>
-      <w:bookmarkEnd w:id="39"/>
+      <w:bookmarkEnd w:id="42"/>
     </w:p>
     <w:p>
       <w:pPr>
@@ -9857,14 +10659,14 @@
       <w:pPr>
         <w:pStyle w:val="Heading2"/>
       </w:pPr>
-      <w:bookmarkStart w:id="40" w:name="_Toc502835188"/>
+      <w:bookmarkStart w:id="43" w:name="_Toc502921580"/>
       <w:r>
         <w:rPr>
           <w:noProof/>
         </w:rPr>
         <w:t>Microservices Architecture</w:t>
       </w:r>
-      <w:bookmarkEnd w:id="40"/>
+      <w:bookmarkEnd w:id="43"/>
     </w:p>
     <w:p>
       <w:r>
@@ -9876,11 +10678,11 @@
       <w:pPr>
         <w:pStyle w:val="Heading3"/>
       </w:pPr>
-      <w:bookmarkStart w:id="41" w:name="_Toc502835189"/>
+      <w:bookmarkStart w:id="44" w:name="_Toc502921581"/>
       <w:r>
         <w:t>Development concerns</w:t>
       </w:r>
-      <w:bookmarkEnd w:id="41"/>
+      <w:bookmarkEnd w:id="44"/>
     </w:p>
     <w:p>
       <w:pPr>
@@ -9902,11 +10704,11 @@
       <w:pPr>
         <w:pStyle w:val="Heading3"/>
       </w:pPr>
-      <w:bookmarkStart w:id="42" w:name="_Toc502835190"/>
+      <w:bookmarkStart w:id="45" w:name="_Toc502921582"/>
       <w:r>
         <w:t>Production concerns</w:t>
       </w:r>
-      <w:bookmarkEnd w:id="42"/>
+      <w:bookmarkEnd w:id="45"/>
     </w:p>
     <w:p>
       <w:pPr>
@@ -9955,33 +10757,31 @@
           <w:noProof/>
         </w:rPr>
       </w:pPr>
-      <w:bookmarkStart w:id="43" w:name="_Toc502835191"/>
+      <w:bookmarkStart w:id="46" w:name="_Toc502921583"/>
       <w:r>
         <w:rPr>
           <w:noProof/>
         </w:rPr>
         <w:t>Conclusion</w:t>
       </w:r>
-      <w:bookmarkEnd w:id="43"/>
-    </w:p>
-    <w:bookmarkStart w:id="44" w:name="_Toc502835192" w:displacedByCustomXml="next"/>
+      <w:bookmarkEnd w:id="46"/>
+    </w:p>
+    <w:bookmarkStart w:id="47" w:name="_Toc502921584" w:displacedByCustomXml="next"/>
     <w:sdt>
       <w:sdtPr>
+        <w:rPr>
+          <w:rFonts w:ascii="Times New Roman" w:eastAsiaTheme="minorHAnsi" w:hAnsi="Times New Roman" w:cs="Times New Roman"/>
+          <w:b w:val="0"/>
+          <w:bCs w:val="0"/>
+          <w:sz w:val="24"/>
+          <w:szCs w:val="24"/>
+        </w:rPr>
         <w:id w:val="929393836"/>
         <w:docPartObj>
           <w:docPartGallery w:val="Bibliographies"/>
           <w:docPartUnique/>
         </w:docPartObj>
       </w:sdtPr>
-      <w:sdtEndPr>
-        <w:rPr>
-          <w:rFonts w:ascii="Times New Roman" w:eastAsiaTheme="minorHAnsi" w:hAnsi="Times New Roman" w:cs="Times New Roman"/>
-          <w:b w:val="0"/>
-          <w:bCs w:val="0"/>
-          <w:sz w:val="24"/>
-          <w:szCs w:val="24"/>
-        </w:rPr>
-      </w:sdtEndPr>
       <w:sdtContent>
         <w:p>
           <w:pPr>
@@ -9990,7 +10790,7 @@
           <w:r>
             <w:t>References</w:t>
           </w:r>
-          <w:bookmarkEnd w:id="44"/>
+          <w:bookmarkEnd w:id="47"/>
         </w:p>
         <w:sdt>
           <w:sdtPr>
@@ -10031,12 +10831,12 @@
                 <w:tblLook w:val="04A0" w:firstRow="1" w:lastRow="0" w:firstColumn="1" w:lastColumn="0" w:noHBand="0" w:noVBand="1"/>
               </w:tblPr>
               <w:tblGrid>
-                <w:gridCol w:w="355"/>
-                <w:gridCol w:w="8148"/>
+                <w:gridCol w:w="475"/>
+                <w:gridCol w:w="8028"/>
               </w:tblGrid>
               <w:tr>
                 <w:trPr>
-                  <w:divId w:val="149948007"/>
+                  <w:divId w:val="1613705130"/>
                   <w:tblCellSpacing w:w="15" w:type="dxa"/>
                 </w:trPr>
                 <w:tc>
@@ -10082,7 +10882,7 @@
               </w:tr>
               <w:tr>
                 <w:trPr>
-                  <w:divId w:val="149948007"/>
+                  <w:divId w:val="1613705130"/>
                   <w:tblCellSpacing w:w="15" w:type="dxa"/>
                 </w:trPr>
                 <w:tc>
@@ -10128,7 +10928,7 @@
               </w:tr>
               <w:tr>
                 <w:trPr>
-                  <w:divId w:val="149948007"/>
+                  <w:divId w:val="1613705130"/>
                   <w:tblCellSpacing w:w="15" w:type="dxa"/>
                 </w:trPr>
                 <w:tc>
@@ -10175,7 +10975,7 @@
               </w:tr>
               <w:tr>
                 <w:trPr>
-                  <w:divId w:val="149948007"/>
+                  <w:divId w:val="1613705130"/>
                   <w:tblCellSpacing w:w="15" w:type="dxa"/>
                 </w:trPr>
                 <w:tc>
@@ -10221,8 +11021,7 @@
               </w:tr>
               <w:tr>
                 <w:trPr>
-                  <w:divId w:val="149948007"/>
-                  <w:trHeight w:val="886"/>
+                  <w:divId w:val="1613705130"/>
                   <w:tblCellSpacing w:w="15" w:type="dxa"/>
                 </w:trPr>
                 <w:tc>
@@ -10268,7 +11067,7 @@
               </w:tr>
               <w:tr>
                 <w:trPr>
-                  <w:divId w:val="149948007"/>
+                  <w:divId w:val="1613705130"/>
                   <w:tblCellSpacing w:w="15" w:type="dxa"/>
                 </w:trPr>
                 <w:tc>
@@ -10314,7 +11113,7 @@
               </w:tr>
               <w:tr>
                 <w:trPr>
-                  <w:divId w:val="149948007"/>
+                  <w:divId w:val="1613705130"/>
                   <w:tblCellSpacing w:w="15" w:type="dxa"/>
                 </w:trPr>
                 <w:tc>
@@ -10353,14 +11152,14 @@
                       <w:rPr>
                         <w:noProof/>
                       </w:rPr>
-                      <w:t>H. H. F. M. E. N. M. C. , C. F. , D. O. David Booth, “Web Services Architecture,” W3C, Febuary 2004. [Online]. Available: https://www.w3.org/TR/ws-arch/#introduction. [Accessed 4 January 2018].</w:t>
+                      <w:t>M. F. James Lewis, “Microservices, a definition of this new architectural term,” 25 March 2014. [Online]. Available: https://martinfowler.com/articles/microservices.html. [Accessed 5 January 2018].</w:t>
                     </w:r>
                   </w:p>
                 </w:tc>
               </w:tr>
               <w:tr>
                 <w:trPr>
-                  <w:divId w:val="149948007"/>
+                  <w:divId w:val="1613705130"/>
                   <w:tblCellSpacing w:w="15" w:type="dxa"/>
                 </w:trPr>
                 <w:tc>
@@ -10399,14 +11198,14 @@
                       <w:rPr>
                         <w:noProof/>
                       </w:rPr>
-                      <w:t>Django Software Foundation, “Django,” 2017. [Online]. Available: https://www.djangoproject.com. [Accessed 15 12 2017].</w:t>
+                      <w:t>H. H. F. M. E. N. M. C. ,. C. F. ,. D. O. David Booth, “Web Services Architecture,” W3C, Febuary 2004. [Online]. Available: https://www.w3.org/TR/ws-arch/#introduction. [Accessed 4 January 2018].</w:t>
                     </w:r>
                   </w:p>
                 </w:tc>
               </w:tr>
               <w:tr>
                 <w:trPr>
-                  <w:divId w:val="149948007"/>
+                  <w:divId w:val="1613705130"/>
                   <w:tblCellSpacing w:w="15" w:type="dxa"/>
                 </w:trPr>
                 <w:tc>
@@ -10445,6 +11244,98 @@
                       <w:rPr>
                         <w:noProof/>
                       </w:rPr>
+                      <w:t>Q. H. Mahmoud, “Service-Oriented Architecture (SOA) and Web Services: The Road to Enterprise Application Integration (EAI),” April 2005. [Online]. Available: http://www.oracle.com/technetwork/articles/javase/soa-142870.html. [Accessed 5 January 2018].</w:t>
+                    </w:r>
+                  </w:p>
+                </w:tc>
+              </w:tr>
+              <w:tr>
+                <w:trPr>
+                  <w:divId w:val="1613705130"/>
+                  <w:tblCellSpacing w:w="15" w:type="dxa"/>
+                </w:trPr>
+                <w:tc>
+                  <w:tcPr>
+                    <w:tcW w:w="50" w:type="pct"/>
+                    <w:hideMark/>
+                  </w:tcPr>
+                  <w:p>
+                    <w:pPr>
+                      <w:pStyle w:val="Bibliography"/>
+                      <w:rPr>
+                        <w:noProof/>
+                      </w:rPr>
+                    </w:pPr>
+                    <w:r>
+                      <w:rPr>
+                        <w:noProof/>
+                      </w:rPr>
+                      <w:t xml:space="preserve">[10] </w:t>
+                    </w:r>
+                  </w:p>
+                </w:tc>
+                <w:tc>
+                  <w:tcPr>
+                    <w:tcW w:w="0" w:type="auto"/>
+                    <w:hideMark/>
+                  </w:tcPr>
+                  <w:p>
+                    <w:pPr>
+                      <w:pStyle w:val="Bibliography"/>
+                      <w:rPr>
+                        <w:noProof/>
+                      </w:rPr>
+                    </w:pPr>
+                    <w:r>
+                      <w:rPr>
+                        <w:noProof/>
+                      </w:rPr>
+                      <w:t>Django Software Foundation, “Django,” 2017. [Online]. Available: https://www.djangoproject.com. [Accessed 15 12 2017].</w:t>
+                    </w:r>
+                  </w:p>
+                </w:tc>
+              </w:tr>
+              <w:tr>
+                <w:trPr>
+                  <w:divId w:val="1613705130"/>
+                  <w:tblCellSpacing w:w="15" w:type="dxa"/>
+                </w:trPr>
+                <w:tc>
+                  <w:tcPr>
+                    <w:tcW w:w="50" w:type="pct"/>
+                    <w:hideMark/>
+                  </w:tcPr>
+                  <w:p>
+                    <w:pPr>
+                      <w:pStyle w:val="Bibliography"/>
+                      <w:rPr>
+                        <w:noProof/>
+                      </w:rPr>
+                    </w:pPr>
+                    <w:r>
+                      <w:rPr>
+                        <w:noProof/>
+                      </w:rPr>
+                      <w:t xml:space="preserve">[11] </w:t>
+                    </w:r>
+                  </w:p>
+                </w:tc>
+                <w:tc>
+                  <w:tcPr>
+                    <w:tcW w:w="0" w:type="auto"/>
+                    <w:hideMark/>
+                  </w:tcPr>
+                  <w:p>
+                    <w:pPr>
+                      <w:pStyle w:val="Bibliography"/>
+                      <w:rPr>
+                        <w:noProof/>
+                      </w:rPr>
+                    </w:pPr>
+                    <w:r>
+                      <w:rPr>
+                        <w:noProof/>
+                      </w:rPr>
                       <w:t>Opensource, “Flask,” 2017. [Online]. Available: http://flask.pocoo.org. [Accessed 31 12 2017].</w:t>
                     </w:r>
                   </w:p>
@@ -10453,7 +11344,7 @@
             </w:tbl>
             <w:p>
               <w:pPr>
-                <w:divId w:val="149948007"/>
+                <w:divId w:val="1613705130"/>
                 <w:rPr>
                   <w:rFonts w:eastAsia="Times New Roman"/>
                   <w:noProof/>
@@ -12629,9 +13520,10 @@
   <w:style w:type="paragraph" w:default="1" w:styleId="Normal">
     <w:name w:val="Normal"/>
     <w:qFormat/>
-    <w:rsid w:val="00A2685A"/>
+    <w:rsid w:val="00314FC2"/>
     <w:pPr>
       <w:spacing w:after="0" w:line="240" w:lineRule="auto"/>
+      <w:jc w:val="both"/>
     </w:pPr>
     <w:rPr>
       <w:rFonts w:ascii="Times New Roman" w:hAnsi="Times New Roman" w:cs="Times New Roman"/>
@@ -13750,6 +14642,17 @@
       <w:szCs w:val="26"/>
     </w:rPr>
   </w:style>
+  <w:style w:type="character" w:styleId="Strong">
+    <w:name w:val="Strong"/>
+    <w:basedOn w:val="DefaultParagraphFont"/>
+    <w:uiPriority w:val="22"/>
+    <w:qFormat/>
+    <w:rsid w:val="00421448"/>
+    <w:rPr>
+      <w:b/>
+      <w:bCs/>
+    </w:rPr>
+  </w:style>
 </w:styles>
 </file>
 
@@ -14073,7 +14976,7 @@
     <b:YearAccessed>2017</b:YearAccessed>
     <b:MonthAccessed>12</b:MonthAccessed>
     <b:DayAccessed>15</b:DayAccessed>
-    <b:RefOrder>8</b:RefOrder>
+    <b:RefOrder>11</b:RefOrder>
   </b:Source>
   <b:Source>
     <b:Tag>Ope17</b:Tag>
@@ -14098,7 +15001,7 @@
     <b:YearAccessed>2017</b:YearAccessed>
     <b:MonthAccessed>12</b:MonthAccessed>
     <b:DayAccessed>31</b:DayAccessed>
-    <b:RefOrder>9</b:RefOrder>
+    <b:RefOrder>12</b:RefOrder>
   </b:Source>
   <b:Source>
     <b:Tag>Wro98</b:Tag>
@@ -14247,13 +15150,110 @@
     <b:YearAccessed>2018</b:YearAccessed>
     <b:MonthAccessed>January</b:MonthAccessed>
     <b:DayAccessed>4</b:DayAccessed>
+    <b:RefOrder>8</b:RefOrder>
+  </b:Source>
+  <b:Source>
+    <b:Tag>Qus05</b:Tag>
+    <b:SourceType>DocumentFromInternetSite</b:SourceType>
+    <b:Guid>{CCFCB51E-F90B-2F42-9185-ADAD3D14525E}</b:Guid>
+    <b:Author>
+      <b:Author>
+        <b:NameList>
+          <b:Person>
+            <b:Last>Mahmoud</b:Last>
+            <b:First>Qusay</b:First>
+            <b:Middle>H.</b:Middle>
+          </b:Person>
+        </b:NameList>
+      </b:Author>
+    </b:Author>
+    <b:Title>Service-Oriented Architecture (SOA) and Web Services: The Road to Enterprise Application Integration (EAI)</b:Title>
+    <b:URL>http://www.oracle.com/technetwork/articles/javase/soa-142870.html</b:URL>
+    <b:Year>2005</b:Year>
+    <b:Month>April</b:Month>
+    <b:YearAccessed>2018</b:YearAccessed>
+    <b:MonthAccessed>January</b:MonthAccessed>
+    <b:DayAccessed>5</b:DayAccessed>
+    <b:RefOrder>10</b:RefOrder>
+  </b:Source>
+  <b:Source>
+    <b:Tag>Jam14</b:Tag>
+    <b:SourceType>DocumentFromInternetSite</b:SourceType>
+    <b:Guid>{1CECC82B-D98A-B647-A053-23DB1BD2A5AA}</b:Guid>
+    <b:Author>
+      <b:Author>
+        <b:NameList>
+          <b:Person>
+            <b:Last>James Lewis</b:Last>
+            <b:First>Martin</b:First>
+            <b:Middle>Fowler</b:Middle>
+          </b:Person>
+        </b:NameList>
+      </b:Author>
+    </b:Author>
+    <b:Title>Microservices, a definition of this new architectural term</b:Title>
+    <b:URL>https://martinfowler.com/articles/microservices.html</b:URL>
+    <b:Year>2014</b:Year>
+    <b:Month>March</b:Month>
+    <b:Day>25</b:Day>
+    <b:YearAccessed>2018</b:YearAccessed>
+    <b:MonthAccessed>January</b:MonthAccessed>
+    <b:DayAccessed>5</b:DayAccessed>
     <b:RefOrder>7</b:RefOrder>
+  </b:Source>
+  <b:Source>
+    <b:Tag>All13</b:Tag>
+    <b:SourceType>DocumentFromInternetSite</b:SourceType>
+    <b:Guid>{9CACE300-FAD2-8B47-AD08-F8CE1F28EEE7}</b:Guid>
+    <b:Author>
+      <b:Author>
+        <b:NameList>
+          <b:Person>
+            <b:Last>Allen Wang</b:Last>
+            <b:First>Sudhir</b:First>
+            <b:Middle>Tonse</b:Middle>
+          </b:Person>
+        </b:NameList>
+      </b:Author>
+    </b:Author>
+    <b:Title>Announcing Ribbon: Tying the Netflix Mid-Tier Services Together</b:Title>
+    <b:URL>https://medium.com/netflix-techblog/announcing-ribbon-tying-the-netflix-mid-tier-services-together-a89346910a62</b:URL>
+    <b:Year>2013</b:Year>
+    <b:Month>January</b:Month>
+    <b:Day>28</b:Day>
+    <b:YearAccessed>2018</b:YearAccessed>
+    <b:MonthAccessed>January</b:MonthAccessed>
+    <b:DayAccessed>5</b:DayAccessed>
+    <b:RefOrder>9</b:RefOrder>
+  </b:Source>
+  <b:Source>
+    <b:Tag>Roy00</b:Tag>
+    <b:SourceType>DocumentFromInternetSite</b:SourceType>
+    <b:Guid>{B647D160-A9F8-6F49-9F77-186B5BE3023D}</b:Guid>
+    <b:Author>
+      <b:Author>
+        <b:NameList>
+          <b:Person>
+            <b:Last>Fielding</b:Last>
+            <b:First>Roy</b:First>
+            <b:Middle>Thomas</b:Middle>
+          </b:Person>
+        </b:NameList>
+      </b:Author>
+    </b:Author>
+    <b:Title>Representational State Transfer (REST)</b:Title>
+    <b:URL>http://www.ics.uci.edu/~fielding/pubs/dissertation/rest_arch_style.htm</b:URL>
+    <b:Year>2000</b:Year>
+    <b:YearAccessed>2018</b:YearAccessed>
+    <b:MonthAccessed>January</b:MonthAccessed>
+    <b:DayAccessed>5</b:DayAccessed>
+    <b:RefOrder>13</b:RefOrder>
   </b:Source>
 </b:Sources>
 </file>
 
 <file path=customXml/itemProps1.xml><?xml version="1.0" encoding="utf-8"?>
-<ds:datastoreItem xmlns:ds="http://schemas.openxmlformats.org/officeDocument/2006/customXml" ds:itemID="{1FE257CB-3B9D-2548-B64F-2B77F33501E7}">
+<ds:datastoreItem xmlns:ds="http://schemas.openxmlformats.org/officeDocument/2006/customXml" ds:itemID="{538C38AE-80FB-7148-B82F-1BF1474D7407}">
   <ds:schemaRefs>
     <ds:schemaRef ds:uri="http://schemas.openxmlformats.org/officeDocument/2006/bibliography"/>
   </ds:schemaRefs>

</xml_diff>